<commit_message>
docs: update UseCase.asta/update especificacao
</commit_message>
<xml_diff>
--- a/Documentacao/Especificação_de_caso_de_uso.docx
+++ b/Documentacao/Especificação_de_caso_de_uso.docx
@@ -1791,7 +1791,23 @@
           <w:sz w:val="24"/>
           <w:szCs w:val="24"/>
         </w:rPr>
-        <w:t>Pedido fechado no sistema.</w:t>
+        <w:t xml:space="preserve">Pedido </w:t>
+      </w:r>
+      <w:r>
+        <w:rPr>
+          <w:rFonts w:ascii="Arial" w:eastAsia="Arial" w:hAnsi="Arial" w:cs="Arial"/>
+          <w:sz w:val="24"/>
+          <w:szCs w:val="24"/>
+        </w:rPr>
+        <w:t>Pago</w:t>
+      </w:r>
+      <w:r>
+        <w:rPr>
+          <w:rFonts w:ascii="Arial" w:eastAsia="Arial" w:hAnsi="Arial" w:cs="Arial"/>
+          <w:sz w:val="24"/>
+          <w:szCs w:val="24"/>
+        </w:rPr>
+        <w:t xml:space="preserve"> no sistema.</w:t>
       </w:r>
     </w:p>
     <w:p>
@@ -2103,6 +2119,2075 @@
     </w:p>
     <w:p>
       <w:pPr>
+        <w:spacing w:after="0" w:line="240" w:lineRule="auto"/>
+        <w:jc w:val="both"/>
+        <w:rPr>
+          <w:rFonts w:ascii="Arial" w:eastAsia="Arial" w:hAnsi="Arial" w:cs="Arial"/>
+          <w:sz w:val="24"/>
+          <w:szCs w:val="24"/>
+        </w:rPr>
+      </w:pPr>
+    </w:p>
+    <w:p>
+      <w:pPr>
+        <w:spacing w:after="0" w:line="240" w:lineRule="auto"/>
+        <w:jc w:val="both"/>
+        <w:rPr>
+          <w:rFonts w:ascii="Arial" w:eastAsia="Arial" w:hAnsi="Arial" w:cs="Arial"/>
+          <w:b/>
+          <w:sz w:val="24"/>
+          <w:szCs w:val="24"/>
+        </w:rPr>
+      </w:pPr>
+      <w:r>
+        <w:rPr>
+          <w:rFonts w:ascii="Arial" w:eastAsia="Arial" w:hAnsi="Arial" w:cs="Arial"/>
+          <w:b/>
+          <w:sz w:val="24"/>
+          <w:szCs w:val="24"/>
+        </w:rPr>
+        <w:t>Fluxo alternativo:</w:t>
+      </w:r>
+    </w:p>
+    <w:p>
+      <w:pPr>
+        <w:spacing w:after="0" w:line="240" w:lineRule="auto"/>
+        <w:jc w:val="both"/>
+        <w:rPr>
+          <w:rFonts w:ascii="Arial" w:eastAsia="Arial" w:hAnsi="Arial" w:cs="Arial"/>
+          <w:b/>
+          <w:sz w:val="24"/>
+          <w:szCs w:val="24"/>
+        </w:rPr>
+      </w:pPr>
+    </w:p>
+    <w:p>
+      <w:pPr>
+        <w:spacing w:after="0" w:line="240" w:lineRule="auto"/>
+        <w:jc w:val="both"/>
+        <w:rPr>
+          <w:rFonts w:ascii="Arial" w:eastAsia="Arial" w:hAnsi="Arial" w:cs="Arial"/>
+          <w:b/>
+          <w:sz w:val="24"/>
+          <w:szCs w:val="24"/>
+        </w:rPr>
+      </w:pPr>
+    </w:p>
+    <w:p>
+      <w:pPr>
+        <w:spacing w:after="0" w:line="240" w:lineRule="auto"/>
+        <w:jc w:val="both"/>
+        <w:rPr>
+          <w:rFonts w:ascii="Arial" w:eastAsia="Arial" w:hAnsi="Arial" w:cs="Arial"/>
+          <w:sz w:val="24"/>
+          <w:szCs w:val="24"/>
+        </w:rPr>
+      </w:pPr>
+      <w:r>
+        <w:rPr>
+          <w:rFonts w:ascii="Arial" w:eastAsia="Arial" w:hAnsi="Arial" w:cs="Arial"/>
+          <w:b/>
+          <w:sz w:val="24"/>
+          <w:szCs w:val="24"/>
+        </w:rPr>
+        <w:t xml:space="preserve">Caso de uso: </w:t>
+      </w:r>
+      <w:r>
+        <w:rPr>
+          <w:rFonts w:ascii="Arial" w:eastAsia="Arial" w:hAnsi="Arial" w:cs="Arial"/>
+          <w:sz w:val="24"/>
+          <w:szCs w:val="24"/>
+        </w:rPr>
+        <w:t>Realizar Sangria</w:t>
+      </w:r>
+    </w:p>
+    <w:p>
+      <w:pPr>
+        <w:spacing w:after="0" w:line="240" w:lineRule="auto"/>
+        <w:jc w:val="both"/>
+        <w:rPr>
+          <w:rFonts w:ascii="Arial" w:eastAsia="Arial" w:hAnsi="Arial" w:cs="Arial"/>
+          <w:b/>
+          <w:sz w:val="24"/>
+          <w:szCs w:val="24"/>
+        </w:rPr>
+      </w:pPr>
+    </w:p>
+    <w:p>
+      <w:pPr>
+        <w:spacing w:after="0" w:line="240" w:lineRule="auto"/>
+        <w:jc w:val="both"/>
+        <w:rPr>
+          <w:rFonts w:ascii="Arial" w:eastAsia="Arial" w:hAnsi="Arial" w:cs="Arial"/>
+          <w:sz w:val="24"/>
+          <w:szCs w:val="24"/>
+        </w:rPr>
+      </w:pPr>
+      <w:r>
+        <w:rPr>
+          <w:rFonts w:ascii="Arial" w:eastAsia="Arial" w:hAnsi="Arial" w:cs="Arial"/>
+          <w:b/>
+          <w:sz w:val="24"/>
+          <w:szCs w:val="24"/>
+        </w:rPr>
+        <w:t xml:space="preserve">Ator Principal: </w:t>
+      </w:r>
+      <w:r>
+        <w:rPr>
+          <w:rFonts w:ascii="Arial" w:eastAsia="Arial" w:hAnsi="Arial" w:cs="Arial"/>
+          <w:sz w:val="24"/>
+          <w:szCs w:val="24"/>
+        </w:rPr>
+        <w:t>Admin</w:t>
+      </w:r>
+    </w:p>
+    <w:p>
+      <w:pPr>
+        <w:spacing w:after="0" w:line="240" w:lineRule="auto"/>
+        <w:jc w:val="both"/>
+        <w:rPr>
+          <w:rFonts w:ascii="Arial" w:eastAsia="Arial" w:hAnsi="Arial" w:cs="Arial"/>
+          <w:b/>
+          <w:sz w:val="24"/>
+          <w:szCs w:val="24"/>
+        </w:rPr>
+      </w:pPr>
+    </w:p>
+    <w:p>
+      <w:pPr>
+        <w:spacing w:after="0" w:line="240" w:lineRule="auto"/>
+        <w:jc w:val="both"/>
+        <w:rPr>
+          <w:rFonts w:ascii="Arial" w:eastAsia="Arial" w:hAnsi="Arial" w:cs="Arial"/>
+          <w:sz w:val="24"/>
+          <w:szCs w:val="24"/>
+        </w:rPr>
+      </w:pPr>
+      <w:r>
+        <w:rPr>
+          <w:rFonts w:ascii="Arial" w:eastAsia="Arial" w:hAnsi="Arial" w:cs="Arial"/>
+          <w:b/>
+          <w:sz w:val="24"/>
+          <w:szCs w:val="24"/>
+        </w:rPr>
+        <w:t xml:space="preserve">Pré-condições: </w:t>
+      </w:r>
+      <w:r>
+        <w:rPr>
+          <w:rFonts w:ascii="Arial" w:eastAsia="Arial" w:hAnsi="Arial" w:cs="Arial"/>
+          <w:sz w:val="24"/>
+          <w:szCs w:val="24"/>
+        </w:rPr>
+        <w:t>Admin autenticado no sistema, saldo disponível no caixa</w:t>
+      </w:r>
+    </w:p>
+    <w:p>
+      <w:pPr>
+        <w:spacing w:after="0" w:line="240" w:lineRule="auto"/>
+        <w:jc w:val="both"/>
+        <w:rPr>
+          <w:rFonts w:ascii="Arial" w:eastAsia="Arial" w:hAnsi="Arial" w:cs="Arial"/>
+          <w:sz w:val="24"/>
+          <w:szCs w:val="24"/>
+        </w:rPr>
+      </w:pPr>
+    </w:p>
+    <w:p>
+      <w:pPr>
+        <w:spacing w:after="0" w:line="240" w:lineRule="auto"/>
+        <w:jc w:val="both"/>
+        <w:rPr>
+          <w:rFonts w:ascii="Arial" w:eastAsia="Arial" w:hAnsi="Arial" w:cs="Arial"/>
+          <w:sz w:val="24"/>
+          <w:szCs w:val="24"/>
+        </w:rPr>
+      </w:pPr>
+      <w:r>
+        <w:rPr>
+          <w:rFonts w:ascii="Arial" w:eastAsia="Arial" w:hAnsi="Arial" w:cs="Arial"/>
+          <w:b/>
+          <w:sz w:val="24"/>
+          <w:szCs w:val="24"/>
+        </w:rPr>
+        <w:t xml:space="preserve">Pós-condições: </w:t>
+      </w:r>
+      <w:r>
+        <w:rPr>
+          <w:rFonts w:ascii="Arial" w:eastAsia="Arial" w:hAnsi="Arial" w:cs="Arial"/>
+          <w:sz w:val="24"/>
+          <w:szCs w:val="24"/>
+        </w:rPr>
+        <w:t>Saldo atualizado</w:t>
+      </w:r>
+    </w:p>
+    <w:p>
+      <w:pPr>
+        <w:spacing w:after="0" w:line="240" w:lineRule="auto"/>
+        <w:jc w:val="both"/>
+        <w:rPr>
+          <w:rFonts w:ascii="Arial" w:eastAsia="Arial" w:hAnsi="Arial" w:cs="Arial"/>
+          <w:b/>
+          <w:sz w:val="24"/>
+          <w:szCs w:val="24"/>
+        </w:rPr>
+      </w:pPr>
+    </w:p>
+    <w:p>
+      <w:pPr>
+        <w:spacing w:after="0" w:line="240" w:lineRule="auto"/>
+        <w:jc w:val="both"/>
+        <w:rPr>
+          <w:rFonts w:ascii="Arial" w:eastAsia="Arial" w:hAnsi="Arial" w:cs="Arial"/>
+          <w:b/>
+          <w:sz w:val="24"/>
+          <w:szCs w:val="24"/>
+        </w:rPr>
+      </w:pPr>
+      <w:r>
+        <w:rPr>
+          <w:rFonts w:ascii="Arial" w:eastAsia="Arial" w:hAnsi="Arial" w:cs="Arial"/>
+          <w:b/>
+          <w:sz w:val="24"/>
+          <w:szCs w:val="24"/>
+        </w:rPr>
+        <w:t>Fluxo principal:</w:t>
+      </w:r>
+    </w:p>
+    <w:p>
+      <w:pPr>
+        <w:numPr>
+          <w:ilvl w:val="0"/>
+          <w:numId w:val="8"/>
+        </w:numPr>
+        <w:suppressAutoHyphens w:val="0"/>
+        <w:spacing w:after="0" w:line="240" w:lineRule="auto"/>
+        <w:jc w:val="both"/>
+        <w:rPr>
+          <w:rFonts w:ascii="Arial" w:eastAsia="Arial" w:hAnsi="Arial" w:cs="Arial"/>
+          <w:sz w:val="24"/>
+          <w:szCs w:val="24"/>
+        </w:rPr>
+      </w:pPr>
+      <w:r>
+        <w:rPr>
+          <w:rFonts w:ascii="Arial" w:eastAsia="Arial" w:hAnsi="Arial" w:cs="Arial"/>
+          <w:sz w:val="24"/>
+          <w:szCs w:val="24"/>
+        </w:rPr>
+        <w:t>Este caso e uso se inicia quando o administrador acessa o sistema para realizar uma sangria</w:t>
+      </w:r>
+    </w:p>
+    <w:p>
+      <w:pPr>
+        <w:numPr>
+          <w:ilvl w:val="0"/>
+          <w:numId w:val="8"/>
+        </w:numPr>
+        <w:suppressAutoHyphens w:val="0"/>
+        <w:spacing w:after="0" w:line="240" w:lineRule="auto"/>
+        <w:jc w:val="both"/>
+        <w:rPr>
+          <w:rFonts w:ascii="Arial" w:eastAsia="Arial" w:hAnsi="Arial" w:cs="Arial"/>
+          <w:sz w:val="24"/>
+          <w:szCs w:val="24"/>
+        </w:rPr>
+      </w:pPr>
+      <w:r>
+        <w:rPr>
+          <w:rFonts w:ascii="Arial" w:eastAsia="Arial" w:hAnsi="Arial" w:cs="Arial"/>
+          <w:sz w:val="24"/>
+          <w:szCs w:val="24"/>
+        </w:rPr>
+        <w:t>O administrador informa o valor a ser retirado</w:t>
+      </w:r>
+    </w:p>
+    <w:p>
+      <w:pPr>
+        <w:numPr>
+          <w:ilvl w:val="0"/>
+          <w:numId w:val="8"/>
+        </w:numPr>
+        <w:suppressAutoHyphens w:val="0"/>
+        <w:spacing w:after="0" w:line="240" w:lineRule="auto"/>
+        <w:jc w:val="both"/>
+        <w:rPr>
+          <w:rFonts w:ascii="Arial" w:eastAsia="Arial" w:hAnsi="Arial" w:cs="Arial"/>
+          <w:sz w:val="24"/>
+          <w:szCs w:val="24"/>
+        </w:rPr>
+      </w:pPr>
+      <w:r>
+        <w:rPr>
+          <w:rFonts w:ascii="Arial" w:eastAsia="Arial" w:hAnsi="Arial" w:cs="Arial"/>
+          <w:sz w:val="24"/>
+          <w:szCs w:val="24"/>
+        </w:rPr>
+        <w:t>Sistema verifica saldo disponível</w:t>
+      </w:r>
+    </w:p>
+    <w:p>
+      <w:pPr>
+        <w:numPr>
+          <w:ilvl w:val="0"/>
+          <w:numId w:val="8"/>
+        </w:numPr>
+        <w:suppressAutoHyphens w:val="0"/>
+        <w:spacing w:after="0" w:line="240" w:lineRule="auto"/>
+        <w:jc w:val="both"/>
+        <w:rPr>
+          <w:rFonts w:ascii="Arial" w:eastAsia="Arial" w:hAnsi="Arial" w:cs="Arial"/>
+          <w:sz w:val="24"/>
+          <w:szCs w:val="24"/>
+        </w:rPr>
+      </w:pPr>
+      <w:r>
+        <w:rPr>
+          <w:rFonts w:ascii="Arial" w:eastAsia="Arial" w:hAnsi="Arial" w:cs="Arial"/>
+          <w:sz w:val="24"/>
+          <w:szCs w:val="24"/>
+        </w:rPr>
+        <w:t>Sistema registrar valor do saque</w:t>
+      </w:r>
+    </w:p>
+    <w:p>
+      <w:pPr>
+        <w:numPr>
+          <w:ilvl w:val="0"/>
+          <w:numId w:val="8"/>
+        </w:numPr>
+        <w:suppressAutoHyphens w:val="0"/>
+        <w:spacing w:after="0" w:line="240" w:lineRule="auto"/>
+        <w:jc w:val="both"/>
+        <w:rPr>
+          <w:rFonts w:ascii="Arial" w:eastAsia="Arial" w:hAnsi="Arial" w:cs="Arial"/>
+          <w:sz w:val="24"/>
+          <w:szCs w:val="24"/>
+        </w:rPr>
+      </w:pPr>
+      <w:r>
+        <w:rPr>
+          <w:rFonts w:ascii="Arial" w:eastAsia="Arial" w:hAnsi="Arial" w:cs="Arial"/>
+          <w:sz w:val="24"/>
+          <w:szCs w:val="24"/>
+        </w:rPr>
+        <w:t>Sistema atualiza saldo do caixa</w:t>
+      </w:r>
+    </w:p>
+    <w:p>
+      <w:pPr>
+        <w:numPr>
+          <w:ilvl w:val="0"/>
+          <w:numId w:val="8"/>
+        </w:numPr>
+        <w:suppressAutoHyphens w:val="0"/>
+        <w:spacing w:after="0" w:line="240" w:lineRule="auto"/>
+        <w:jc w:val="both"/>
+        <w:rPr>
+          <w:rFonts w:ascii="Arial" w:eastAsia="Arial" w:hAnsi="Arial" w:cs="Arial"/>
+          <w:sz w:val="24"/>
+          <w:szCs w:val="24"/>
+        </w:rPr>
+      </w:pPr>
+      <w:r>
+        <w:rPr>
+          <w:rFonts w:ascii="Arial" w:eastAsia="Arial" w:hAnsi="Arial" w:cs="Arial"/>
+          <w:sz w:val="24"/>
+          <w:szCs w:val="24"/>
+        </w:rPr>
+        <w:t>Sistema registra Sangria</w:t>
+      </w:r>
+    </w:p>
+    <w:p>
+      <w:pPr>
+        <w:spacing w:after="0" w:line="240" w:lineRule="auto"/>
+        <w:ind w:left="720"/>
+        <w:jc w:val="both"/>
+        <w:rPr>
+          <w:rFonts w:ascii="Arial" w:eastAsia="Arial" w:hAnsi="Arial" w:cs="Arial"/>
+          <w:sz w:val="24"/>
+          <w:szCs w:val="24"/>
+        </w:rPr>
+      </w:pPr>
+    </w:p>
+    <w:p>
+      <w:pPr>
+        <w:spacing w:after="0" w:line="240" w:lineRule="auto"/>
+        <w:jc w:val="both"/>
+        <w:rPr>
+          <w:rFonts w:ascii="Arial" w:eastAsia="Arial" w:hAnsi="Arial" w:cs="Arial"/>
+          <w:sz w:val="24"/>
+          <w:szCs w:val="24"/>
+        </w:rPr>
+      </w:pPr>
+    </w:p>
+    <w:p>
+      <w:pPr>
+        <w:spacing w:after="0" w:line="240" w:lineRule="auto"/>
+        <w:jc w:val="both"/>
+        <w:rPr>
+          <w:rFonts w:ascii="Arial" w:eastAsia="Arial" w:hAnsi="Arial" w:cs="Arial"/>
+          <w:b/>
+          <w:sz w:val="24"/>
+          <w:szCs w:val="24"/>
+        </w:rPr>
+      </w:pPr>
+      <w:r>
+        <w:rPr>
+          <w:rFonts w:ascii="Arial" w:eastAsia="Arial" w:hAnsi="Arial" w:cs="Arial"/>
+          <w:b/>
+          <w:sz w:val="24"/>
+          <w:szCs w:val="24"/>
+        </w:rPr>
+        <w:t>Fluxo alternativo:</w:t>
+      </w:r>
+    </w:p>
+    <w:p>
+      <w:pPr>
+        <w:spacing w:after="0" w:line="240" w:lineRule="auto"/>
+        <w:ind w:left="720"/>
+        <w:jc w:val="both"/>
+        <w:rPr>
+          <w:rFonts w:ascii="Arial" w:eastAsia="Arial" w:hAnsi="Arial" w:cs="Arial"/>
+          <w:sz w:val="24"/>
+          <w:szCs w:val="24"/>
+        </w:rPr>
+      </w:pPr>
+      <w:r>
+        <w:rPr>
+          <w:rFonts w:ascii="Arial" w:eastAsia="Arial" w:hAnsi="Arial" w:cs="Arial"/>
+          <w:sz w:val="24"/>
+          <w:szCs w:val="24"/>
+        </w:rPr>
+        <w:t>3. Saldo Insuficiente.</w:t>
+      </w:r>
+    </w:p>
+    <w:p>
+      <w:pPr>
+        <w:spacing w:after="0" w:line="240" w:lineRule="auto"/>
+        <w:ind w:left="720"/>
+        <w:jc w:val="both"/>
+        <w:rPr>
+          <w:rFonts w:ascii="Arial" w:eastAsia="Arial" w:hAnsi="Arial" w:cs="Arial"/>
+          <w:sz w:val="24"/>
+          <w:szCs w:val="24"/>
+        </w:rPr>
+      </w:pPr>
+      <w:r>
+        <w:rPr>
+          <w:rFonts w:ascii="Arial" w:eastAsia="Arial" w:hAnsi="Arial" w:cs="Arial"/>
+          <w:sz w:val="24"/>
+          <w:szCs w:val="24"/>
+        </w:rPr>
+        <w:t>3.1 Administrador retorna ao passo 2 e escolhe outro valor.</w:t>
+      </w:r>
+    </w:p>
+    <w:p>
+      <w:pPr>
+        <w:spacing w:after="0" w:line="240" w:lineRule="auto"/>
+        <w:jc w:val="both"/>
+        <w:rPr>
+          <w:rFonts w:ascii="Arial" w:eastAsia="Arial" w:hAnsi="Arial" w:cs="Arial"/>
+          <w:sz w:val="24"/>
+          <w:szCs w:val="24"/>
+        </w:rPr>
+      </w:pPr>
+      <w:r>
+        <w:rPr>
+          <w:rFonts w:ascii="Arial" w:eastAsia="Arial" w:hAnsi="Arial" w:cs="Arial"/>
+          <w:sz w:val="24"/>
+          <w:szCs w:val="24"/>
+        </w:rPr>
+        <w:tab/>
+        <w:t>3.2 Administrador cancela operação</w:t>
+      </w:r>
+    </w:p>
+    <w:p>
+      <w:pPr>
+        <w:spacing w:after="0" w:line="240" w:lineRule="auto"/>
+        <w:jc w:val="both"/>
+        <w:rPr>
+          <w:rFonts w:ascii="Arial" w:eastAsia="Arial" w:hAnsi="Arial" w:cs="Arial"/>
+          <w:b/>
+          <w:sz w:val="24"/>
+          <w:szCs w:val="24"/>
+        </w:rPr>
+      </w:pPr>
+    </w:p>
+    <w:p>
+      <w:pPr>
+        <w:spacing w:after="0" w:line="240" w:lineRule="auto"/>
+        <w:ind w:left="756"/>
+        <w:jc w:val="both"/>
+        <w:rPr>
+          <w:rFonts w:ascii="Arial" w:eastAsia="Arial" w:hAnsi="Arial" w:cs="Arial"/>
+          <w:b/>
+          <w:sz w:val="24"/>
+          <w:szCs w:val="24"/>
+        </w:rPr>
+      </w:pPr>
+    </w:p>
+    <w:p>
+      <w:pPr>
+        <w:spacing w:after="0" w:line="240" w:lineRule="auto"/>
+        <w:jc w:val="both"/>
+        <w:rPr>
+          <w:rFonts w:ascii="Arial" w:eastAsia="Arial" w:hAnsi="Arial" w:cs="Arial"/>
+          <w:sz w:val="24"/>
+          <w:szCs w:val="24"/>
+        </w:rPr>
+      </w:pPr>
+      <w:r>
+        <w:rPr>
+          <w:rFonts w:ascii="Arial" w:eastAsia="Arial" w:hAnsi="Arial" w:cs="Arial"/>
+          <w:b/>
+          <w:sz w:val="24"/>
+          <w:szCs w:val="24"/>
+        </w:rPr>
+        <w:t xml:space="preserve">Caso de uso: </w:t>
+      </w:r>
+      <w:r>
+        <w:rPr>
+          <w:rFonts w:ascii="Arial" w:eastAsia="Arial" w:hAnsi="Arial" w:cs="Arial"/>
+          <w:sz w:val="24"/>
+          <w:szCs w:val="24"/>
+        </w:rPr>
+        <w:t>Realizar Suprimento de Caixa</w:t>
+      </w:r>
+    </w:p>
+    <w:p>
+      <w:pPr>
+        <w:spacing w:after="0" w:line="240" w:lineRule="auto"/>
+        <w:jc w:val="both"/>
+        <w:rPr>
+          <w:rFonts w:ascii="Arial" w:eastAsia="Arial" w:hAnsi="Arial" w:cs="Arial"/>
+          <w:b/>
+          <w:sz w:val="24"/>
+          <w:szCs w:val="24"/>
+        </w:rPr>
+      </w:pPr>
+    </w:p>
+    <w:p>
+      <w:pPr>
+        <w:spacing w:after="0" w:line="240" w:lineRule="auto"/>
+        <w:jc w:val="both"/>
+        <w:rPr>
+          <w:rFonts w:ascii="Arial" w:eastAsia="Arial" w:hAnsi="Arial" w:cs="Arial"/>
+          <w:sz w:val="24"/>
+          <w:szCs w:val="24"/>
+        </w:rPr>
+      </w:pPr>
+      <w:r>
+        <w:rPr>
+          <w:rFonts w:ascii="Arial" w:eastAsia="Arial" w:hAnsi="Arial" w:cs="Arial"/>
+          <w:b/>
+          <w:sz w:val="24"/>
+          <w:szCs w:val="24"/>
+        </w:rPr>
+        <w:t xml:space="preserve">Ator Principal: </w:t>
+      </w:r>
+      <w:r>
+        <w:rPr>
+          <w:rFonts w:ascii="Arial" w:eastAsia="Arial" w:hAnsi="Arial" w:cs="Arial"/>
+          <w:sz w:val="24"/>
+          <w:szCs w:val="24"/>
+        </w:rPr>
+        <w:t>Funcionário</w:t>
+      </w:r>
+    </w:p>
+    <w:p>
+      <w:pPr>
+        <w:spacing w:after="0" w:line="240" w:lineRule="auto"/>
+        <w:jc w:val="both"/>
+        <w:rPr>
+          <w:rFonts w:ascii="Arial" w:eastAsia="Arial" w:hAnsi="Arial" w:cs="Arial"/>
+          <w:b/>
+          <w:sz w:val="24"/>
+          <w:szCs w:val="24"/>
+        </w:rPr>
+      </w:pPr>
+    </w:p>
+    <w:p>
+      <w:pPr>
+        <w:spacing w:after="0" w:line="240" w:lineRule="auto"/>
+        <w:jc w:val="both"/>
+        <w:rPr>
+          <w:rFonts w:ascii="Arial" w:eastAsia="Arial" w:hAnsi="Arial" w:cs="Arial"/>
+          <w:sz w:val="24"/>
+          <w:szCs w:val="24"/>
+        </w:rPr>
+      </w:pPr>
+      <w:r>
+        <w:rPr>
+          <w:rFonts w:ascii="Arial" w:eastAsia="Arial" w:hAnsi="Arial" w:cs="Arial"/>
+          <w:b/>
+          <w:sz w:val="24"/>
+          <w:szCs w:val="24"/>
+        </w:rPr>
+        <w:t xml:space="preserve">Pré-condições: </w:t>
+      </w:r>
+      <w:r>
+        <w:rPr>
+          <w:rFonts w:ascii="Arial" w:eastAsia="Arial" w:hAnsi="Arial" w:cs="Arial"/>
+          <w:sz w:val="24"/>
+          <w:szCs w:val="24"/>
+        </w:rPr>
+        <w:t>Funcionário autenticado no sistema</w:t>
+      </w:r>
+    </w:p>
+    <w:p>
+      <w:pPr>
+        <w:spacing w:after="0" w:line="240" w:lineRule="auto"/>
+        <w:jc w:val="both"/>
+        <w:rPr>
+          <w:rFonts w:ascii="Arial" w:eastAsia="Arial" w:hAnsi="Arial" w:cs="Arial"/>
+          <w:b/>
+          <w:sz w:val="24"/>
+          <w:szCs w:val="24"/>
+        </w:rPr>
+      </w:pPr>
+    </w:p>
+    <w:p>
+      <w:pPr>
+        <w:spacing w:after="0" w:line="240" w:lineRule="auto"/>
+        <w:jc w:val="both"/>
+        <w:rPr>
+          <w:rFonts w:ascii="Arial" w:eastAsia="Arial" w:hAnsi="Arial" w:cs="Arial"/>
+          <w:sz w:val="24"/>
+          <w:szCs w:val="24"/>
+        </w:rPr>
+      </w:pPr>
+      <w:r>
+        <w:rPr>
+          <w:rFonts w:ascii="Arial" w:eastAsia="Arial" w:hAnsi="Arial" w:cs="Arial"/>
+          <w:b/>
+          <w:sz w:val="24"/>
+          <w:szCs w:val="24"/>
+        </w:rPr>
+        <w:lastRenderedPageBreak/>
+        <w:t xml:space="preserve">Pós-condições: </w:t>
+      </w:r>
+      <w:r>
+        <w:rPr>
+          <w:rFonts w:ascii="Arial" w:eastAsia="Arial" w:hAnsi="Arial" w:cs="Arial"/>
+          <w:sz w:val="24"/>
+          <w:szCs w:val="24"/>
+        </w:rPr>
+        <w:t>Saldo do Caixa atualizado</w:t>
+      </w:r>
+    </w:p>
+    <w:p>
+      <w:pPr>
+        <w:spacing w:after="0" w:line="240" w:lineRule="auto"/>
+        <w:jc w:val="both"/>
+        <w:rPr>
+          <w:rFonts w:ascii="Arial" w:eastAsia="Arial" w:hAnsi="Arial" w:cs="Arial"/>
+          <w:b/>
+          <w:sz w:val="24"/>
+          <w:szCs w:val="24"/>
+        </w:rPr>
+      </w:pPr>
+    </w:p>
+    <w:p>
+      <w:pPr>
+        <w:spacing w:after="0" w:line="240" w:lineRule="auto"/>
+        <w:jc w:val="both"/>
+        <w:rPr>
+          <w:rFonts w:ascii="Arial" w:eastAsia="Arial" w:hAnsi="Arial" w:cs="Arial"/>
+          <w:b/>
+          <w:sz w:val="24"/>
+          <w:szCs w:val="24"/>
+        </w:rPr>
+      </w:pPr>
+      <w:r>
+        <w:rPr>
+          <w:rFonts w:ascii="Arial" w:eastAsia="Arial" w:hAnsi="Arial" w:cs="Arial"/>
+          <w:b/>
+          <w:sz w:val="24"/>
+          <w:szCs w:val="24"/>
+        </w:rPr>
+        <w:t>Fluxo principal:</w:t>
+      </w:r>
+    </w:p>
+    <w:p>
+      <w:pPr>
+        <w:rPr>
+          <w:rFonts w:ascii="Arial" w:eastAsia="Arial" w:hAnsi="Arial" w:cs="Arial"/>
+          <w:sz w:val="24"/>
+          <w:szCs w:val="24"/>
+        </w:rPr>
+      </w:pPr>
+      <w:r>
+        <w:rPr>
+          <w:rFonts w:ascii="Arial" w:eastAsia="Arial" w:hAnsi="Arial" w:cs="Arial"/>
+          <w:sz w:val="24"/>
+          <w:szCs w:val="24"/>
+        </w:rPr>
+        <w:t>Este caso de uso se inicia quando o Admin solicita saída de caixa</w:t>
+      </w:r>
+    </w:p>
+    <w:p>
+      <w:pPr>
+        <w:numPr>
+          <w:ilvl w:val="0"/>
+          <w:numId w:val="9"/>
+        </w:numPr>
+        <w:suppressAutoHyphens w:val="0"/>
+        <w:spacing w:after="0" w:line="240" w:lineRule="auto"/>
+        <w:jc w:val="both"/>
+        <w:rPr>
+          <w:rFonts w:ascii="Arial" w:eastAsia="Arial" w:hAnsi="Arial" w:cs="Arial"/>
+          <w:sz w:val="24"/>
+          <w:szCs w:val="24"/>
+        </w:rPr>
+      </w:pPr>
+      <w:r>
+        <w:rPr>
+          <w:rFonts w:ascii="Arial" w:eastAsia="Arial" w:hAnsi="Arial" w:cs="Arial"/>
+          <w:sz w:val="24"/>
+          <w:szCs w:val="24"/>
+        </w:rPr>
+        <w:t xml:space="preserve">Sistema verifica permissão </w:t>
+      </w:r>
+    </w:p>
+    <w:p>
+      <w:pPr>
+        <w:numPr>
+          <w:ilvl w:val="0"/>
+          <w:numId w:val="9"/>
+        </w:numPr>
+        <w:suppressAutoHyphens w:val="0"/>
+        <w:spacing w:after="0" w:line="240" w:lineRule="auto"/>
+        <w:jc w:val="both"/>
+        <w:rPr>
+          <w:rFonts w:ascii="Arial" w:eastAsia="Arial" w:hAnsi="Arial" w:cs="Arial"/>
+          <w:sz w:val="24"/>
+          <w:szCs w:val="24"/>
+        </w:rPr>
+      </w:pPr>
+      <w:r>
+        <w:rPr>
+          <w:rFonts w:ascii="Arial" w:eastAsia="Arial" w:hAnsi="Arial" w:cs="Arial"/>
+          <w:sz w:val="24"/>
+          <w:szCs w:val="24"/>
+        </w:rPr>
+        <w:t>Funcionário informa valor e descrição</w:t>
+      </w:r>
+    </w:p>
+    <w:p>
+      <w:pPr>
+        <w:numPr>
+          <w:ilvl w:val="0"/>
+          <w:numId w:val="9"/>
+        </w:numPr>
+        <w:suppressAutoHyphens w:val="0"/>
+        <w:spacing w:after="0" w:line="240" w:lineRule="auto"/>
+        <w:jc w:val="both"/>
+        <w:rPr>
+          <w:rFonts w:ascii="Arial" w:eastAsia="Arial" w:hAnsi="Arial" w:cs="Arial"/>
+          <w:sz w:val="24"/>
+          <w:szCs w:val="24"/>
+        </w:rPr>
+      </w:pPr>
+      <w:r>
+        <w:rPr>
+          <w:rFonts w:ascii="Arial" w:eastAsia="Arial" w:hAnsi="Arial" w:cs="Arial"/>
+          <w:sz w:val="24"/>
+          <w:szCs w:val="24"/>
+        </w:rPr>
+        <w:t>Sistema incrementa o valor</w:t>
+      </w:r>
+    </w:p>
+    <w:p>
+      <w:pPr>
+        <w:spacing w:after="0" w:line="240" w:lineRule="auto"/>
+        <w:ind w:left="720"/>
+        <w:jc w:val="both"/>
+        <w:rPr>
+          <w:rFonts w:ascii="Arial" w:eastAsia="Arial" w:hAnsi="Arial" w:cs="Arial"/>
+          <w:b/>
+          <w:sz w:val="24"/>
+          <w:szCs w:val="24"/>
+        </w:rPr>
+      </w:pPr>
+    </w:p>
+    <w:p>
+      <w:pPr>
+        <w:spacing w:after="0" w:line="240" w:lineRule="auto"/>
+        <w:jc w:val="both"/>
+        <w:rPr>
+          <w:rFonts w:ascii="Arial" w:eastAsia="Arial" w:hAnsi="Arial" w:cs="Arial"/>
+          <w:b/>
+          <w:sz w:val="24"/>
+          <w:szCs w:val="24"/>
+        </w:rPr>
+      </w:pPr>
+      <w:r>
+        <w:rPr>
+          <w:rFonts w:ascii="Arial" w:eastAsia="Arial" w:hAnsi="Arial" w:cs="Arial"/>
+          <w:b/>
+          <w:sz w:val="24"/>
+          <w:szCs w:val="24"/>
+        </w:rPr>
+        <w:t>Fluxo alternativo:</w:t>
+      </w:r>
+    </w:p>
+    <w:p>
+      <w:pPr>
+        <w:spacing w:after="0" w:line="240" w:lineRule="auto"/>
+        <w:ind w:firstLine="708"/>
+        <w:jc w:val="both"/>
+        <w:rPr>
+          <w:rFonts w:ascii="Arial" w:eastAsia="Arial" w:hAnsi="Arial" w:cs="Arial"/>
+          <w:sz w:val="24"/>
+          <w:szCs w:val="24"/>
+        </w:rPr>
+      </w:pPr>
+      <w:r>
+        <w:rPr>
+          <w:rFonts w:ascii="Arial" w:eastAsia="Arial" w:hAnsi="Arial" w:cs="Arial"/>
+          <w:sz w:val="24"/>
+          <w:szCs w:val="24"/>
+        </w:rPr>
+        <w:t>2.1 Sistema emite mensagem “Sem permissão” e finaliza a operação.</w:t>
+      </w:r>
+    </w:p>
+    <w:p>
+      <w:pPr>
+        <w:spacing w:after="0" w:line="240" w:lineRule="auto"/>
+        <w:ind w:firstLine="708"/>
+        <w:jc w:val="both"/>
+        <w:rPr>
+          <w:rFonts w:ascii="Arial" w:eastAsia="Arial" w:hAnsi="Arial" w:cs="Arial"/>
+          <w:sz w:val="24"/>
+          <w:szCs w:val="24"/>
+        </w:rPr>
+      </w:pPr>
+    </w:p>
+    <w:p>
+      <w:pPr>
+        <w:spacing w:after="0" w:line="240" w:lineRule="auto"/>
+        <w:jc w:val="both"/>
+        <w:rPr>
+          <w:rFonts w:ascii="Arial" w:eastAsia="Arial" w:hAnsi="Arial" w:cs="Arial"/>
+          <w:b/>
+          <w:sz w:val="24"/>
+          <w:szCs w:val="24"/>
+        </w:rPr>
+      </w:pPr>
+    </w:p>
+    <w:p>
+      <w:pPr>
+        <w:spacing w:after="0" w:line="240" w:lineRule="auto"/>
+        <w:jc w:val="both"/>
+        <w:rPr>
+          <w:rFonts w:ascii="Arial" w:eastAsia="Arial" w:hAnsi="Arial" w:cs="Arial"/>
+          <w:b/>
+          <w:sz w:val="24"/>
+          <w:szCs w:val="24"/>
+        </w:rPr>
+      </w:pPr>
+    </w:p>
+    <w:p>
+      <w:pPr>
+        <w:spacing w:after="0" w:line="240" w:lineRule="auto"/>
+        <w:jc w:val="both"/>
+        <w:rPr>
+          <w:rFonts w:ascii="Arial" w:eastAsia="Arial" w:hAnsi="Arial" w:cs="Arial"/>
+          <w:sz w:val="24"/>
+          <w:szCs w:val="24"/>
+        </w:rPr>
+      </w:pPr>
+      <w:r>
+        <w:rPr>
+          <w:rFonts w:ascii="Arial" w:eastAsia="Arial" w:hAnsi="Arial" w:cs="Arial"/>
+          <w:b/>
+          <w:sz w:val="24"/>
+          <w:szCs w:val="24"/>
+        </w:rPr>
+        <w:t xml:space="preserve">Caso de uso: </w:t>
+      </w:r>
+      <w:r>
+        <w:rPr>
+          <w:rFonts w:ascii="Arial" w:eastAsia="Arial" w:hAnsi="Arial" w:cs="Arial"/>
+          <w:sz w:val="24"/>
+          <w:szCs w:val="24"/>
+        </w:rPr>
+        <w:t>Abrir Caixa</w:t>
+      </w:r>
+    </w:p>
+    <w:p>
+      <w:pPr>
+        <w:spacing w:after="0" w:line="240" w:lineRule="auto"/>
+        <w:jc w:val="both"/>
+        <w:rPr>
+          <w:rFonts w:ascii="Arial" w:eastAsia="Arial" w:hAnsi="Arial" w:cs="Arial"/>
+          <w:b/>
+          <w:sz w:val="24"/>
+          <w:szCs w:val="24"/>
+        </w:rPr>
+      </w:pPr>
+    </w:p>
+    <w:p>
+      <w:pPr>
+        <w:spacing w:after="0" w:line="240" w:lineRule="auto"/>
+        <w:jc w:val="both"/>
+        <w:rPr>
+          <w:rFonts w:ascii="Arial" w:eastAsia="Arial" w:hAnsi="Arial" w:cs="Arial"/>
+          <w:sz w:val="24"/>
+          <w:szCs w:val="24"/>
+        </w:rPr>
+      </w:pPr>
+      <w:r>
+        <w:rPr>
+          <w:rFonts w:ascii="Arial" w:eastAsia="Arial" w:hAnsi="Arial" w:cs="Arial"/>
+          <w:b/>
+          <w:sz w:val="24"/>
+          <w:szCs w:val="24"/>
+        </w:rPr>
+        <w:t xml:space="preserve">Ator Principal: </w:t>
+      </w:r>
+      <w:r>
+        <w:rPr>
+          <w:rFonts w:ascii="Arial" w:eastAsia="Arial" w:hAnsi="Arial" w:cs="Arial"/>
+          <w:sz w:val="24"/>
+          <w:szCs w:val="24"/>
+        </w:rPr>
+        <w:t>Funcionário</w:t>
+      </w:r>
+    </w:p>
+    <w:p>
+      <w:pPr>
+        <w:spacing w:after="0" w:line="240" w:lineRule="auto"/>
+        <w:jc w:val="both"/>
+        <w:rPr>
+          <w:rFonts w:ascii="Arial" w:eastAsia="Arial" w:hAnsi="Arial" w:cs="Arial"/>
+          <w:b/>
+          <w:sz w:val="24"/>
+          <w:szCs w:val="24"/>
+        </w:rPr>
+      </w:pPr>
+    </w:p>
+    <w:p>
+      <w:pPr>
+        <w:spacing w:after="0" w:line="240" w:lineRule="auto"/>
+        <w:jc w:val="both"/>
+        <w:rPr>
+          <w:rFonts w:ascii="Arial" w:eastAsia="Arial" w:hAnsi="Arial" w:cs="Arial"/>
+          <w:sz w:val="24"/>
+          <w:szCs w:val="24"/>
+        </w:rPr>
+      </w:pPr>
+      <w:r>
+        <w:rPr>
+          <w:rFonts w:ascii="Arial" w:eastAsia="Arial" w:hAnsi="Arial" w:cs="Arial"/>
+          <w:b/>
+          <w:sz w:val="24"/>
+          <w:szCs w:val="24"/>
+        </w:rPr>
+        <w:t xml:space="preserve">Pré-condições: </w:t>
+      </w:r>
+      <w:r>
+        <w:rPr>
+          <w:rFonts w:ascii="Arial" w:eastAsia="Arial" w:hAnsi="Arial" w:cs="Arial"/>
+          <w:sz w:val="24"/>
+          <w:szCs w:val="24"/>
+        </w:rPr>
+        <w:t>Funcionário</w:t>
+      </w:r>
+      <w:r>
+        <w:rPr>
+          <w:rFonts w:ascii="Arial" w:eastAsia="Arial" w:hAnsi="Arial" w:cs="Arial"/>
+          <w:sz w:val="24"/>
+          <w:szCs w:val="24"/>
+        </w:rPr>
+        <w:t xml:space="preserve"> autenticado no sistema</w:t>
+      </w:r>
+    </w:p>
+    <w:p>
+      <w:pPr>
+        <w:spacing w:after="0" w:line="240" w:lineRule="auto"/>
+        <w:jc w:val="both"/>
+        <w:rPr>
+          <w:rFonts w:ascii="Arial" w:eastAsia="Arial" w:hAnsi="Arial" w:cs="Arial"/>
+          <w:sz w:val="24"/>
+          <w:szCs w:val="24"/>
+        </w:rPr>
+      </w:pPr>
+    </w:p>
+    <w:p>
+      <w:pPr>
+        <w:spacing w:after="0" w:line="240" w:lineRule="auto"/>
+        <w:jc w:val="both"/>
+        <w:rPr>
+          <w:rFonts w:ascii="Arial" w:eastAsia="Arial" w:hAnsi="Arial" w:cs="Arial"/>
+          <w:sz w:val="24"/>
+          <w:szCs w:val="24"/>
+        </w:rPr>
+      </w:pPr>
+      <w:r>
+        <w:rPr>
+          <w:rFonts w:ascii="Arial" w:eastAsia="Arial" w:hAnsi="Arial" w:cs="Arial"/>
+          <w:b/>
+          <w:sz w:val="24"/>
+          <w:szCs w:val="24"/>
+        </w:rPr>
+        <w:t xml:space="preserve">Pós-condições: </w:t>
+      </w:r>
+      <w:r>
+        <w:rPr>
+          <w:rFonts w:ascii="Arial" w:eastAsia="Arial" w:hAnsi="Arial" w:cs="Arial"/>
+          <w:sz w:val="24"/>
+          <w:szCs w:val="24"/>
+        </w:rPr>
+        <w:t>Caixa</w:t>
+      </w:r>
+      <w:r>
+        <w:rPr>
+          <w:rFonts w:ascii="Arial" w:eastAsia="Arial" w:hAnsi="Arial" w:cs="Arial"/>
+          <w:sz w:val="24"/>
+          <w:szCs w:val="24"/>
+        </w:rPr>
+        <w:t xml:space="preserve"> com Status </w:t>
+      </w:r>
+      <w:r>
+        <w:rPr>
+          <w:rFonts w:ascii="Arial" w:eastAsia="Arial" w:hAnsi="Arial" w:cs="Arial"/>
+          <w:sz w:val="24"/>
+          <w:szCs w:val="24"/>
+        </w:rPr>
+        <w:t>Aberto</w:t>
+      </w:r>
+    </w:p>
+    <w:p>
+      <w:pPr>
+        <w:spacing w:after="0" w:line="240" w:lineRule="auto"/>
+        <w:jc w:val="both"/>
+        <w:rPr>
+          <w:rFonts w:ascii="Arial" w:eastAsia="Arial" w:hAnsi="Arial" w:cs="Arial"/>
+          <w:b/>
+          <w:sz w:val="24"/>
+          <w:szCs w:val="24"/>
+        </w:rPr>
+      </w:pPr>
+    </w:p>
+    <w:p>
+      <w:pPr>
+        <w:spacing w:after="0" w:line="240" w:lineRule="auto"/>
+        <w:jc w:val="both"/>
+        <w:rPr>
+          <w:rFonts w:ascii="Arial" w:eastAsia="Arial" w:hAnsi="Arial" w:cs="Arial"/>
+          <w:b/>
+          <w:sz w:val="24"/>
+          <w:szCs w:val="24"/>
+        </w:rPr>
+      </w:pPr>
+      <w:r>
+        <w:rPr>
+          <w:rFonts w:ascii="Arial" w:eastAsia="Arial" w:hAnsi="Arial" w:cs="Arial"/>
+          <w:b/>
+          <w:sz w:val="24"/>
+          <w:szCs w:val="24"/>
+        </w:rPr>
+        <w:t>Fluxo principal:</w:t>
+      </w:r>
+    </w:p>
+    <w:p>
+      <w:pPr>
+        <w:spacing w:after="0" w:line="240" w:lineRule="auto"/>
+        <w:rPr>
+          <w:rFonts w:ascii="Arial" w:eastAsia="Arial" w:hAnsi="Arial" w:cs="Arial"/>
+          <w:sz w:val="24"/>
+          <w:szCs w:val="24"/>
+        </w:rPr>
+      </w:pPr>
+      <w:r>
+        <w:rPr>
+          <w:rFonts w:ascii="Arial" w:eastAsia="Arial" w:hAnsi="Arial" w:cs="Arial"/>
+          <w:sz w:val="24"/>
+          <w:szCs w:val="24"/>
+        </w:rPr>
+        <w:t>1. Este caso de uso se inicia quando o funcionário solicita a abertura de um caixa</w:t>
+      </w:r>
+    </w:p>
+    <w:p>
+      <w:pPr>
+        <w:spacing w:after="0" w:line="240" w:lineRule="auto"/>
+        <w:rPr>
+          <w:rFonts w:ascii="Arial" w:eastAsia="Arial" w:hAnsi="Arial" w:cs="Arial"/>
+          <w:sz w:val="24"/>
+          <w:szCs w:val="24"/>
+        </w:rPr>
+      </w:pPr>
+      <w:r>
+        <w:rPr>
+          <w:rFonts w:ascii="Arial" w:eastAsia="Arial" w:hAnsi="Arial" w:cs="Arial"/>
+          <w:sz w:val="24"/>
+          <w:szCs w:val="24"/>
+        </w:rPr>
+        <w:t>2. Sistema pesquisa se existe um caixa com a mesma data</w:t>
+      </w:r>
+    </w:p>
+    <w:p>
+      <w:pPr>
+        <w:spacing w:after="0" w:line="240" w:lineRule="auto"/>
+        <w:rPr>
+          <w:rFonts w:ascii="Arial" w:eastAsia="Arial" w:hAnsi="Arial" w:cs="Arial"/>
+          <w:sz w:val="24"/>
+          <w:szCs w:val="24"/>
+        </w:rPr>
+      </w:pPr>
+      <w:r>
+        <w:rPr>
+          <w:rFonts w:ascii="Arial" w:eastAsia="Arial" w:hAnsi="Arial" w:cs="Arial"/>
+          <w:sz w:val="24"/>
+          <w:szCs w:val="24"/>
+        </w:rPr>
+        <w:t xml:space="preserve">3. Sistema solicita o valor de abertura </w:t>
+      </w:r>
+    </w:p>
+    <w:p>
+      <w:pPr>
+        <w:spacing w:after="0" w:line="240" w:lineRule="auto"/>
+        <w:rPr>
+          <w:rFonts w:ascii="Arial" w:eastAsia="Arial" w:hAnsi="Arial" w:cs="Arial"/>
+          <w:sz w:val="24"/>
+          <w:szCs w:val="24"/>
+        </w:rPr>
+      </w:pPr>
+      <w:r>
+        <w:rPr>
+          <w:rFonts w:ascii="Arial" w:eastAsia="Arial" w:hAnsi="Arial" w:cs="Arial"/>
+          <w:sz w:val="24"/>
+          <w:szCs w:val="24"/>
+        </w:rPr>
+        <w:t>4. Funcionário informa valor de abertura</w:t>
+      </w:r>
+    </w:p>
+    <w:p>
+      <w:pPr>
+        <w:spacing w:after="0" w:line="240" w:lineRule="auto"/>
+        <w:rPr>
+          <w:rFonts w:ascii="Arial" w:eastAsia="Arial" w:hAnsi="Arial" w:cs="Arial"/>
+          <w:sz w:val="24"/>
+          <w:szCs w:val="24"/>
+        </w:rPr>
+      </w:pPr>
+      <w:r>
+        <w:rPr>
+          <w:rFonts w:ascii="Arial" w:eastAsia="Arial" w:hAnsi="Arial" w:cs="Arial"/>
+          <w:sz w:val="24"/>
+          <w:szCs w:val="24"/>
+        </w:rPr>
+        <w:t xml:space="preserve">5. Estender para caso de uso “Cadastrar </w:t>
+      </w:r>
+      <w:r>
+        <w:rPr>
+          <w:rFonts w:ascii="Arial" w:eastAsia="Arial" w:hAnsi="Arial" w:cs="Arial"/>
+          <w:sz w:val="24"/>
+          <w:szCs w:val="24"/>
+        </w:rPr>
+        <w:t>Caixa</w:t>
+      </w:r>
+      <w:r>
+        <w:rPr>
+          <w:rFonts w:ascii="Arial" w:eastAsia="Arial" w:hAnsi="Arial" w:cs="Arial"/>
+          <w:sz w:val="24"/>
+          <w:szCs w:val="24"/>
+        </w:rPr>
+        <w:t>”</w:t>
+      </w:r>
+    </w:p>
+    <w:p>
+      <w:pPr>
+        <w:spacing w:after="0" w:line="240" w:lineRule="auto"/>
+        <w:rPr>
+          <w:rFonts w:ascii="Arial" w:eastAsia="Arial" w:hAnsi="Arial" w:cs="Arial"/>
+          <w:sz w:val="24"/>
+          <w:szCs w:val="24"/>
+        </w:rPr>
+      </w:pPr>
+      <w:r>
+        <w:rPr>
+          <w:rFonts w:ascii="Arial" w:eastAsia="Arial" w:hAnsi="Arial" w:cs="Arial"/>
+          <w:sz w:val="24"/>
+          <w:szCs w:val="24"/>
+        </w:rPr>
+        <w:t>6. Sistema finaliza operação</w:t>
+      </w:r>
+    </w:p>
+    <w:p>
+      <w:pPr>
+        <w:spacing w:after="0" w:line="240" w:lineRule="auto"/>
+        <w:jc w:val="both"/>
+        <w:rPr>
+          <w:rFonts w:ascii="Arial" w:eastAsia="Arial" w:hAnsi="Arial" w:cs="Arial"/>
+          <w:sz w:val="24"/>
+          <w:szCs w:val="24"/>
+        </w:rPr>
+      </w:pPr>
+    </w:p>
+    <w:p>
+      <w:pPr>
+        <w:spacing w:after="0" w:line="240" w:lineRule="auto"/>
+        <w:jc w:val="both"/>
+        <w:rPr>
+          <w:rFonts w:ascii="Arial" w:eastAsia="Arial" w:hAnsi="Arial" w:cs="Arial"/>
+          <w:b/>
+          <w:sz w:val="24"/>
+          <w:szCs w:val="24"/>
+        </w:rPr>
+      </w:pPr>
+      <w:r>
+        <w:rPr>
+          <w:rFonts w:ascii="Arial" w:eastAsia="Arial" w:hAnsi="Arial" w:cs="Arial"/>
+          <w:b/>
+          <w:sz w:val="24"/>
+          <w:szCs w:val="24"/>
+        </w:rPr>
+        <w:t>Fluxo alternativo:</w:t>
+      </w:r>
+    </w:p>
+    <w:p>
+      <w:pPr>
+        <w:spacing w:after="0" w:line="240" w:lineRule="auto"/>
+        <w:jc w:val="both"/>
+        <w:rPr>
+          <w:rFonts w:ascii="Arial" w:eastAsia="Arial" w:hAnsi="Arial" w:cs="Arial"/>
+          <w:sz w:val="24"/>
+          <w:szCs w:val="24"/>
+        </w:rPr>
+      </w:pPr>
+      <w:r>
+        <w:rPr>
+          <w:rFonts w:ascii="Arial" w:eastAsia="Arial" w:hAnsi="Arial" w:cs="Arial"/>
+          <w:sz w:val="24"/>
+          <w:szCs w:val="24"/>
+        </w:rPr>
+        <w:t>3.1 Sistema muda Status Caixa para Aberto</w:t>
+      </w:r>
+    </w:p>
+    <w:p>
+      <w:pPr>
+        <w:spacing w:after="0" w:line="240" w:lineRule="auto"/>
+        <w:jc w:val="both"/>
+        <w:rPr>
+          <w:rFonts w:ascii="Arial" w:eastAsia="Arial" w:hAnsi="Arial" w:cs="Arial"/>
+          <w:sz w:val="24"/>
+          <w:szCs w:val="24"/>
+        </w:rPr>
+      </w:pPr>
+      <w:r>
+        <w:rPr>
+          <w:rFonts w:ascii="Arial" w:eastAsia="Arial" w:hAnsi="Arial" w:cs="Arial"/>
+          <w:sz w:val="24"/>
+          <w:szCs w:val="24"/>
+        </w:rPr>
+        <w:t>3.2 Estender para caso de uso “Alterar Caixa” e finaliza Operação</w:t>
+      </w:r>
+    </w:p>
+    <w:p>
+      <w:pPr>
+        <w:spacing w:after="0" w:line="240" w:lineRule="auto"/>
+        <w:jc w:val="both"/>
+        <w:rPr>
+          <w:rFonts w:ascii="Arial" w:eastAsia="Arial" w:hAnsi="Arial" w:cs="Arial"/>
+          <w:sz w:val="24"/>
+          <w:szCs w:val="24"/>
+        </w:rPr>
+      </w:pPr>
+    </w:p>
+    <w:p>
+      <w:pPr>
+        <w:spacing w:after="0" w:line="240" w:lineRule="auto"/>
+        <w:jc w:val="both"/>
+        <w:rPr>
+          <w:rFonts w:ascii="Arial" w:eastAsia="Arial" w:hAnsi="Arial" w:cs="Arial"/>
+          <w:sz w:val="24"/>
+          <w:szCs w:val="24"/>
+        </w:rPr>
+      </w:pPr>
+    </w:p>
+    <w:p>
+      <w:pPr>
+        <w:spacing w:after="0" w:line="240" w:lineRule="auto"/>
+        <w:jc w:val="both"/>
+        <w:rPr>
+          <w:rFonts w:ascii="Arial" w:eastAsia="Arial" w:hAnsi="Arial" w:cs="Arial"/>
+          <w:sz w:val="24"/>
+          <w:szCs w:val="24"/>
+        </w:rPr>
+      </w:pPr>
+      <w:r>
+        <w:rPr>
+          <w:rFonts w:ascii="Arial" w:eastAsia="Arial" w:hAnsi="Arial" w:cs="Arial"/>
+          <w:b/>
+          <w:sz w:val="24"/>
+          <w:szCs w:val="24"/>
+        </w:rPr>
+        <w:t xml:space="preserve">Caso de uso: </w:t>
+      </w:r>
+      <w:r>
+        <w:rPr>
+          <w:rFonts w:ascii="Arial" w:eastAsia="Arial" w:hAnsi="Arial" w:cs="Arial"/>
+          <w:sz w:val="24"/>
+          <w:szCs w:val="24"/>
+        </w:rPr>
+        <w:t>Fechar</w:t>
+      </w:r>
+      <w:r>
+        <w:rPr>
+          <w:rFonts w:ascii="Arial" w:eastAsia="Arial" w:hAnsi="Arial" w:cs="Arial"/>
+          <w:sz w:val="24"/>
+          <w:szCs w:val="24"/>
+        </w:rPr>
+        <w:t xml:space="preserve"> Caixa</w:t>
+      </w:r>
+    </w:p>
+    <w:p>
+      <w:pPr>
+        <w:spacing w:after="0" w:line="240" w:lineRule="auto"/>
+        <w:jc w:val="both"/>
+        <w:rPr>
+          <w:rFonts w:ascii="Arial" w:eastAsia="Arial" w:hAnsi="Arial" w:cs="Arial"/>
+          <w:b/>
+          <w:sz w:val="24"/>
+          <w:szCs w:val="24"/>
+        </w:rPr>
+      </w:pPr>
+    </w:p>
+    <w:p>
+      <w:pPr>
+        <w:spacing w:after="0" w:line="240" w:lineRule="auto"/>
+        <w:jc w:val="both"/>
+        <w:rPr>
+          <w:rFonts w:ascii="Arial" w:eastAsia="Arial" w:hAnsi="Arial" w:cs="Arial"/>
+          <w:sz w:val="24"/>
+          <w:szCs w:val="24"/>
+        </w:rPr>
+      </w:pPr>
+      <w:r>
+        <w:rPr>
+          <w:rFonts w:ascii="Arial" w:eastAsia="Arial" w:hAnsi="Arial" w:cs="Arial"/>
+          <w:b/>
+          <w:sz w:val="24"/>
+          <w:szCs w:val="24"/>
+        </w:rPr>
+        <w:t xml:space="preserve">Ator Principal: </w:t>
+      </w:r>
+      <w:r>
+        <w:rPr>
+          <w:rFonts w:ascii="Arial" w:eastAsia="Arial" w:hAnsi="Arial" w:cs="Arial"/>
+          <w:sz w:val="24"/>
+          <w:szCs w:val="24"/>
+        </w:rPr>
+        <w:t>Funcionário</w:t>
+      </w:r>
+    </w:p>
+    <w:p>
+      <w:pPr>
+        <w:spacing w:after="0" w:line="240" w:lineRule="auto"/>
+        <w:jc w:val="both"/>
+        <w:rPr>
+          <w:rFonts w:ascii="Arial" w:eastAsia="Arial" w:hAnsi="Arial" w:cs="Arial"/>
+          <w:b/>
+          <w:sz w:val="24"/>
+          <w:szCs w:val="24"/>
+        </w:rPr>
+      </w:pPr>
+    </w:p>
+    <w:p>
+      <w:pPr>
+        <w:spacing w:after="0" w:line="240" w:lineRule="auto"/>
+        <w:jc w:val="both"/>
+        <w:rPr>
+          <w:rFonts w:ascii="Arial" w:eastAsia="Arial" w:hAnsi="Arial" w:cs="Arial"/>
+          <w:sz w:val="24"/>
+          <w:szCs w:val="24"/>
+        </w:rPr>
+      </w:pPr>
+      <w:r>
+        <w:rPr>
+          <w:rFonts w:ascii="Arial" w:eastAsia="Arial" w:hAnsi="Arial" w:cs="Arial"/>
+          <w:b/>
+          <w:sz w:val="24"/>
+          <w:szCs w:val="24"/>
+        </w:rPr>
+        <w:t xml:space="preserve">Pré-condições: </w:t>
+      </w:r>
+      <w:r>
+        <w:rPr>
+          <w:rFonts w:ascii="Arial" w:eastAsia="Arial" w:hAnsi="Arial" w:cs="Arial"/>
+          <w:sz w:val="24"/>
+          <w:szCs w:val="24"/>
+        </w:rPr>
+        <w:t>Funcionário</w:t>
+      </w:r>
+      <w:r>
+        <w:rPr>
+          <w:rFonts w:ascii="Arial" w:eastAsia="Arial" w:hAnsi="Arial" w:cs="Arial"/>
+          <w:sz w:val="24"/>
+          <w:szCs w:val="24"/>
+        </w:rPr>
+        <w:t xml:space="preserve"> autenticado no sistema</w:t>
+      </w:r>
+    </w:p>
+    <w:p>
+      <w:pPr>
+        <w:spacing w:after="0" w:line="240" w:lineRule="auto"/>
+        <w:jc w:val="both"/>
+        <w:rPr>
+          <w:rFonts w:ascii="Arial" w:eastAsia="Arial" w:hAnsi="Arial" w:cs="Arial"/>
+          <w:sz w:val="24"/>
+          <w:szCs w:val="24"/>
+        </w:rPr>
+      </w:pPr>
+    </w:p>
+    <w:p>
+      <w:pPr>
+        <w:spacing w:after="0" w:line="240" w:lineRule="auto"/>
+        <w:jc w:val="both"/>
+        <w:rPr>
+          <w:rFonts w:ascii="Arial" w:eastAsia="Arial" w:hAnsi="Arial" w:cs="Arial"/>
+          <w:sz w:val="24"/>
+          <w:szCs w:val="24"/>
+        </w:rPr>
+      </w:pPr>
+      <w:r>
+        <w:rPr>
+          <w:rFonts w:ascii="Arial" w:eastAsia="Arial" w:hAnsi="Arial" w:cs="Arial"/>
+          <w:b/>
+          <w:sz w:val="24"/>
+          <w:szCs w:val="24"/>
+        </w:rPr>
+        <w:t xml:space="preserve">Pós-condições: </w:t>
+      </w:r>
+      <w:r>
+        <w:rPr>
+          <w:rFonts w:ascii="Arial" w:eastAsia="Arial" w:hAnsi="Arial" w:cs="Arial"/>
+          <w:sz w:val="24"/>
+          <w:szCs w:val="24"/>
+        </w:rPr>
+        <w:t xml:space="preserve">Caixa com Status </w:t>
+      </w:r>
+      <w:r>
+        <w:rPr>
+          <w:rFonts w:ascii="Arial" w:eastAsia="Arial" w:hAnsi="Arial" w:cs="Arial"/>
+          <w:sz w:val="24"/>
+          <w:szCs w:val="24"/>
+        </w:rPr>
+        <w:t>Fechado</w:t>
+      </w:r>
+    </w:p>
+    <w:p>
+      <w:pPr>
+        <w:spacing w:after="0" w:line="240" w:lineRule="auto"/>
+        <w:jc w:val="both"/>
+        <w:rPr>
+          <w:rFonts w:ascii="Arial" w:eastAsia="Arial" w:hAnsi="Arial" w:cs="Arial"/>
+          <w:b/>
+          <w:sz w:val="24"/>
+          <w:szCs w:val="24"/>
+        </w:rPr>
+      </w:pPr>
+    </w:p>
+    <w:p>
+      <w:pPr>
+        <w:spacing w:after="0" w:line="240" w:lineRule="auto"/>
+        <w:jc w:val="both"/>
+        <w:rPr>
+          <w:rFonts w:ascii="Arial" w:eastAsia="Arial" w:hAnsi="Arial" w:cs="Arial"/>
+          <w:b/>
+          <w:sz w:val="24"/>
+          <w:szCs w:val="24"/>
+        </w:rPr>
+      </w:pPr>
+      <w:r>
+        <w:rPr>
+          <w:rFonts w:ascii="Arial" w:eastAsia="Arial" w:hAnsi="Arial" w:cs="Arial"/>
+          <w:b/>
+          <w:sz w:val="24"/>
+          <w:szCs w:val="24"/>
+        </w:rPr>
+        <w:t>Fluxo principal:</w:t>
+      </w:r>
+    </w:p>
+    <w:p>
+      <w:pPr>
+        <w:spacing w:after="0" w:line="240" w:lineRule="auto"/>
+        <w:rPr>
+          <w:rFonts w:ascii="Arial" w:eastAsia="Arial" w:hAnsi="Arial" w:cs="Arial"/>
+          <w:sz w:val="24"/>
+          <w:szCs w:val="24"/>
+        </w:rPr>
+      </w:pPr>
+      <w:r>
+        <w:rPr>
+          <w:rFonts w:ascii="Arial" w:eastAsia="Arial" w:hAnsi="Arial" w:cs="Arial"/>
+          <w:sz w:val="24"/>
+          <w:szCs w:val="24"/>
+        </w:rPr>
+        <w:t xml:space="preserve">1. Este caso de uso se inicia quando o funcionário solicita </w:t>
+      </w:r>
+      <w:r>
+        <w:rPr>
+          <w:rFonts w:ascii="Arial" w:eastAsia="Arial" w:hAnsi="Arial" w:cs="Arial"/>
+          <w:sz w:val="24"/>
+          <w:szCs w:val="24"/>
+        </w:rPr>
+        <w:t xml:space="preserve">o fechamento </w:t>
+      </w:r>
+      <w:r>
+        <w:rPr>
+          <w:rFonts w:ascii="Arial" w:eastAsia="Arial" w:hAnsi="Arial" w:cs="Arial"/>
+          <w:sz w:val="24"/>
+          <w:szCs w:val="24"/>
+        </w:rPr>
+        <w:t>de um caixa</w:t>
+      </w:r>
+    </w:p>
+    <w:p>
+      <w:pPr>
+        <w:spacing w:after="0" w:line="240" w:lineRule="auto"/>
+        <w:rPr>
+          <w:rFonts w:ascii="Arial" w:eastAsia="Arial" w:hAnsi="Arial" w:cs="Arial"/>
+          <w:sz w:val="24"/>
+          <w:szCs w:val="24"/>
+        </w:rPr>
+      </w:pPr>
+      <w:r>
+        <w:rPr>
+          <w:rFonts w:ascii="Arial" w:eastAsia="Arial" w:hAnsi="Arial" w:cs="Arial"/>
+          <w:sz w:val="24"/>
+          <w:szCs w:val="24"/>
+        </w:rPr>
+        <w:t xml:space="preserve">2. Sistema pesquisa se existe um caixa </w:t>
+      </w:r>
+      <w:r>
+        <w:rPr>
+          <w:rFonts w:ascii="Arial" w:eastAsia="Arial" w:hAnsi="Arial" w:cs="Arial"/>
+          <w:sz w:val="24"/>
+          <w:szCs w:val="24"/>
+        </w:rPr>
+        <w:t>aberto naquela data</w:t>
+      </w:r>
+    </w:p>
+    <w:p>
+      <w:pPr>
+        <w:spacing w:after="0" w:line="240" w:lineRule="auto"/>
+        <w:rPr>
+          <w:rFonts w:ascii="Arial" w:eastAsia="Arial" w:hAnsi="Arial" w:cs="Arial"/>
+          <w:sz w:val="24"/>
+          <w:szCs w:val="24"/>
+        </w:rPr>
+      </w:pPr>
+      <w:r>
+        <w:rPr>
+          <w:rFonts w:ascii="Arial" w:eastAsia="Arial" w:hAnsi="Arial" w:cs="Arial"/>
+          <w:sz w:val="24"/>
+          <w:szCs w:val="24"/>
+        </w:rPr>
+        <w:t xml:space="preserve">3. Sistema </w:t>
+      </w:r>
+      <w:r>
+        <w:rPr>
+          <w:rFonts w:ascii="Arial" w:eastAsia="Arial" w:hAnsi="Arial" w:cs="Arial"/>
+          <w:sz w:val="24"/>
+          <w:szCs w:val="24"/>
+        </w:rPr>
+        <w:t>muda status Caixa para Fechado</w:t>
+      </w:r>
+    </w:p>
+    <w:p>
+      <w:pPr>
+        <w:spacing w:after="0" w:line="240" w:lineRule="auto"/>
+        <w:jc w:val="both"/>
+        <w:rPr>
+          <w:rFonts w:ascii="Arial" w:eastAsia="Arial" w:hAnsi="Arial" w:cs="Arial"/>
+          <w:sz w:val="24"/>
+          <w:szCs w:val="24"/>
+        </w:rPr>
+      </w:pPr>
+      <w:r>
+        <w:rPr>
+          <w:rFonts w:ascii="Arial" w:eastAsia="Arial" w:hAnsi="Arial" w:cs="Arial"/>
+          <w:sz w:val="24"/>
+          <w:szCs w:val="24"/>
+        </w:rPr>
+        <w:t xml:space="preserve">4. Estender para caso de uso “Alterar Caixa” </w:t>
+      </w:r>
+    </w:p>
+    <w:p>
+      <w:pPr>
+        <w:spacing w:after="0" w:line="240" w:lineRule="auto"/>
+        <w:jc w:val="both"/>
+        <w:rPr>
+          <w:rFonts w:ascii="Arial" w:eastAsia="Arial" w:hAnsi="Arial" w:cs="Arial"/>
+          <w:sz w:val="24"/>
+          <w:szCs w:val="24"/>
+        </w:rPr>
+      </w:pPr>
+      <w:r>
+        <w:rPr>
+          <w:rFonts w:ascii="Arial" w:eastAsia="Arial" w:hAnsi="Arial" w:cs="Arial"/>
+          <w:sz w:val="24"/>
+          <w:szCs w:val="24"/>
+        </w:rPr>
+        <w:lastRenderedPageBreak/>
+        <w:t>5. Sistema finaliza Operação</w:t>
+      </w:r>
+    </w:p>
+    <w:p>
+      <w:pPr>
+        <w:spacing w:after="0" w:line="240" w:lineRule="auto"/>
+        <w:jc w:val="both"/>
+        <w:rPr>
+          <w:rFonts w:ascii="Arial" w:eastAsia="Arial" w:hAnsi="Arial" w:cs="Arial"/>
+          <w:sz w:val="24"/>
+          <w:szCs w:val="24"/>
+        </w:rPr>
+      </w:pPr>
+    </w:p>
+    <w:p>
+      <w:pPr>
+        <w:spacing w:after="0" w:line="240" w:lineRule="auto"/>
+        <w:jc w:val="both"/>
+        <w:rPr>
+          <w:rFonts w:ascii="Arial" w:eastAsia="Arial" w:hAnsi="Arial" w:cs="Arial"/>
+          <w:b/>
+          <w:sz w:val="24"/>
+          <w:szCs w:val="24"/>
+        </w:rPr>
+      </w:pPr>
+      <w:r>
+        <w:rPr>
+          <w:rFonts w:ascii="Arial" w:eastAsia="Arial" w:hAnsi="Arial" w:cs="Arial"/>
+          <w:b/>
+          <w:sz w:val="24"/>
+          <w:szCs w:val="24"/>
+        </w:rPr>
+        <w:t>Fluxo alternativo:</w:t>
+      </w:r>
+    </w:p>
+    <w:p>
+      <w:pPr>
+        <w:spacing w:after="0" w:line="240" w:lineRule="auto"/>
+        <w:jc w:val="both"/>
+        <w:rPr>
+          <w:rFonts w:ascii="Arial" w:eastAsia="Arial" w:hAnsi="Arial" w:cs="Arial"/>
+          <w:sz w:val="24"/>
+          <w:szCs w:val="24"/>
+          <w:u w:val="single"/>
+        </w:rPr>
+      </w:pPr>
+      <w:r>
+        <w:rPr>
+          <w:rFonts w:ascii="Arial" w:eastAsia="Arial" w:hAnsi="Arial" w:cs="Arial"/>
+          <w:sz w:val="24"/>
+          <w:szCs w:val="24"/>
+        </w:rPr>
+        <w:t xml:space="preserve">3.1 Sistema </w:t>
+      </w:r>
+      <w:r>
+        <w:rPr>
+          <w:rFonts w:ascii="Arial" w:eastAsia="Arial" w:hAnsi="Arial" w:cs="Arial"/>
+          <w:sz w:val="24"/>
+          <w:szCs w:val="24"/>
+        </w:rPr>
+        <w:t>Manda mensagem “Não existe caixa em aberto nesta data” e finaliza operação</w:t>
+      </w:r>
+    </w:p>
+    <w:p>
+      <w:pPr>
+        <w:spacing w:after="0" w:line="240" w:lineRule="auto"/>
+        <w:jc w:val="both"/>
+        <w:rPr>
+          <w:rFonts w:ascii="Arial" w:eastAsia="Arial" w:hAnsi="Arial" w:cs="Arial"/>
+          <w:sz w:val="24"/>
+          <w:szCs w:val="24"/>
+        </w:rPr>
+      </w:pPr>
+    </w:p>
+    <w:p>
+      <w:pPr>
+        <w:spacing w:after="0" w:line="240" w:lineRule="auto"/>
+        <w:jc w:val="both"/>
+        <w:rPr>
+          <w:rFonts w:ascii="Arial" w:eastAsia="Arial" w:hAnsi="Arial" w:cs="Arial"/>
+          <w:sz w:val="24"/>
+          <w:szCs w:val="24"/>
+        </w:rPr>
+      </w:pPr>
+    </w:p>
+    <w:p>
+      <w:pPr>
+        <w:spacing w:after="0" w:line="240" w:lineRule="auto"/>
+        <w:ind w:left="756"/>
+        <w:jc w:val="both"/>
+        <w:rPr>
+          <w:rFonts w:ascii="Arial" w:eastAsia="Arial" w:hAnsi="Arial" w:cs="Arial"/>
+          <w:b/>
+          <w:sz w:val="24"/>
+          <w:szCs w:val="24"/>
+        </w:rPr>
+      </w:pPr>
+    </w:p>
+    <w:p>
+      <w:pPr>
+        <w:spacing w:after="0" w:line="240" w:lineRule="auto"/>
+        <w:jc w:val="both"/>
+        <w:rPr>
+          <w:rFonts w:ascii="Arial" w:eastAsia="Arial" w:hAnsi="Arial" w:cs="Arial"/>
+          <w:sz w:val="24"/>
+          <w:szCs w:val="24"/>
+        </w:rPr>
+      </w:pPr>
+      <w:r>
+        <w:rPr>
+          <w:rFonts w:ascii="Arial" w:eastAsia="Arial" w:hAnsi="Arial" w:cs="Arial"/>
+          <w:b/>
+          <w:sz w:val="24"/>
+          <w:szCs w:val="24"/>
+        </w:rPr>
+        <w:t xml:space="preserve">Caso de uso: </w:t>
+      </w:r>
+      <w:r>
+        <w:rPr>
+          <w:rFonts w:ascii="Arial" w:eastAsia="Arial" w:hAnsi="Arial" w:cs="Arial"/>
+          <w:sz w:val="24"/>
+          <w:szCs w:val="24"/>
+        </w:rPr>
+        <w:t>Realizar Suprimento de Caixa</w:t>
+      </w:r>
+    </w:p>
+    <w:p>
+      <w:pPr>
+        <w:spacing w:after="0" w:line="240" w:lineRule="auto"/>
+        <w:jc w:val="both"/>
+        <w:rPr>
+          <w:rFonts w:ascii="Arial" w:eastAsia="Arial" w:hAnsi="Arial" w:cs="Arial"/>
+          <w:b/>
+          <w:sz w:val="24"/>
+          <w:szCs w:val="24"/>
+        </w:rPr>
+      </w:pPr>
+    </w:p>
+    <w:p>
+      <w:pPr>
+        <w:spacing w:after="0" w:line="240" w:lineRule="auto"/>
+        <w:jc w:val="both"/>
+        <w:rPr>
+          <w:rFonts w:ascii="Arial" w:eastAsia="Arial" w:hAnsi="Arial" w:cs="Arial"/>
+          <w:sz w:val="24"/>
+          <w:szCs w:val="24"/>
+        </w:rPr>
+      </w:pPr>
+      <w:r>
+        <w:rPr>
+          <w:rFonts w:ascii="Arial" w:eastAsia="Arial" w:hAnsi="Arial" w:cs="Arial"/>
+          <w:b/>
+          <w:sz w:val="24"/>
+          <w:szCs w:val="24"/>
+        </w:rPr>
+        <w:t xml:space="preserve">Ator Principal: </w:t>
+      </w:r>
+      <w:r>
+        <w:rPr>
+          <w:rFonts w:ascii="Arial" w:eastAsia="Arial" w:hAnsi="Arial" w:cs="Arial"/>
+          <w:sz w:val="24"/>
+          <w:szCs w:val="24"/>
+        </w:rPr>
+        <w:t>Funcionário</w:t>
+      </w:r>
+    </w:p>
+    <w:p>
+      <w:pPr>
+        <w:spacing w:after="0" w:line="240" w:lineRule="auto"/>
+        <w:jc w:val="both"/>
+        <w:rPr>
+          <w:rFonts w:ascii="Arial" w:eastAsia="Arial" w:hAnsi="Arial" w:cs="Arial"/>
+          <w:b/>
+          <w:sz w:val="24"/>
+          <w:szCs w:val="24"/>
+        </w:rPr>
+      </w:pPr>
+    </w:p>
+    <w:p>
+      <w:pPr>
+        <w:spacing w:after="0" w:line="240" w:lineRule="auto"/>
+        <w:jc w:val="both"/>
+        <w:rPr>
+          <w:rFonts w:ascii="Arial" w:eastAsia="Arial" w:hAnsi="Arial" w:cs="Arial"/>
+          <w:sz w:val="24"/>
+          <w:szCs w:val="24"/>
+        </w:rPr>
+      </w:pPr>
+      <w:r>
+        <w:rPr>
+          <w:rFonts w:ascii="Arial" w:eastAsia="Arial" w:hAnsi="Arial" w:cs="Arial"/>
+          <w:b/>
+          <w:sz w:val="24"/>
+          <w:szCs w:val="24"/>
+        </w:rPr>
+        <w:t xml:space="preserve">Pré-condições: </w:t>
+      </w:r>
+      <w:r>
+        <w:rPr>
+          <w:rFonts w:ascii="Arial" w:eastAsia="Arial" w:hAnsi="Arial" w:cs="Arial"/>
+          <w:sz w:val="24"/>
+          <w:szCs w:val="24"/>
+        </w:rPr>
+        <w:t>Funcionário autenticado no sistema</w:t>
+      </w:r>
+    </w:p>
+    <w:p>
+      <w:pPr>
+        <w:spacing w:after="0" w:line="240" w:lineRule="auto"/>
+        <w:jc w:val="both"/>
+        <w:rPr>
+          <w:rFonts w:ascii="Arial" w:eastAsia="Arial" w:hAnsi="Arial" w:cs="Arial"/>
+          <w:b/>
+          <w:sz w:val="24"/>
+          <w:szCs w:val="24"/>
+        </w:rPr>
+      </w:pPr>
+    </w:p>
+    <w:p>
+      <w:pPr>
+        <w:spacing w:after="0" w:line="240" w:lineRule="auto"/>
+        <w:jc w:val="both"/>
+        <w:rPr>
+          <w:rFonts w:ascii="Arial" w:eastAsia="Arial" w:hAnsi="Arial" w:cs="Arial"/>
+          <w:sz w:val="24"/>
+          <w:szCs w:val="24"/>
+        </w:rPr>
+      </w:pPr>
+      <w:r>
+        <w:rPr>
+          <w:rFonts w:ascii="Arial" w:eastAsia="Arial" w:hAnsi="Arial" w:cs="Arial"/>
+          <w:b/>
+          <w:sz w:val="24"/>
+          <w:szCs w:val="24"/>
+        </w:rPr>
+        <w:t xml:space="preserve">Pós-condições: </w:t>
+      </w:r>
+      <w:r>
+        <w:rPr>
+          <w:rFonts w:ascii="Arial" w:eastAsia="Arial" w:hAnsi="Arial" w:cs="Arial"/>
+          <w:sz w:val="24"/>
+          <w:szCs w:val="24"/>
+        </w:rPr>
+        <w:t>Saldo do Caixa atualizado</w:t>
+      </w:r>
+    </w:p>
+    <w:p>
+      <w:pPr>
+        <w:spacing w:after="0" w:line="240" w:lineRule="auto"/>
+        <w:jc w:val="both"/>
+        <w:rPr>
+          <w:rFonts w:ascii="Arial" w:eastAsia="Arial" w:hAnsi="Arial" w:cs="Arial"/>
+          <w:b/>
+          <w:sz w:val="24"/>
+          <w:szCs w:val="24"/>
+        </w:rPr>
+      </w:pPr>
+    </w:p>
+    <w:p>
+      <w:pPr>
+        <w:spacing w:after="0" w:line="240" w:lineRule="auto"/>
+        <w:jc w:val="both"/>
+        <w:rPr>
+          <w:rFonts w:ascii="Arial" w:eastAsia="Arial" w:hAnsi="Arial" w:cs="Arial"/>
+          <w:b/>
+          <w:sz w:val="24"/>
+          <w:szCs w:val="24"/>
+        </w:rPr>
+      </w:pPr>
+      <w:r>
+        <w:rPr>
+          <w:rFonts w:ascii="Arial" w:eastAsia="Arial" w:hAnsi="Arial" w:cs="Arial"/>
+          <w:b/>
+          <w:sz w:val="24"/>
+          <w:szCs w:val="24"/>
+        </w:rPr>
+        <w:t>Fluxo principal:</w:t>
+      </w:r>
+    </w:p>
+    <w:p>
+      <w:pPr>
+        <w:numPr>
+          <w:ilvl w:val="0"/>
+          <w:numId w:val="9"/>
+        </w:numPr>
+        <w:suppressAutoHyphens w:val="0"/>
+        <w:spacing w:after="0" w:line="240" w:lineRule="auto"/>
+        <w:jc w:val="both"/>
+        <w:rPr>
+          <w:rFonts w:ascii="Arial" w:eastAsia="Arial" w:hAnsi="Arial" w:cs="Arial"/>
+          <w:sz w:val="24"/>
+          <w:szCs w:val="24"/>
+        </w:rPr>
+      </w:pPr>
+      <w:r>
+        <w:rPr>
+          <w:rFonts w:ascii="Arial" w:eastAsia="Arial" w:hAnsi="Arial" w:cs="Arial"/>
+          <w:sz w:val="24"/>
+          <w:szCs w:val="24"/>
+        </w:rPr>
+        <w:t>Este caso de uso se inicia quando o Admin solicita saída de caixa</w:t>
+      </w:r>
+    </w:p>
+    <w:p>
+      <w:pPr>
+        <w:numPr>
+          <w:ilvl w:val="0"/>
+          <w:numId w:val="9"/>
+        </w:numPr>
+        <w:suppressAutoHyphens w:val="0"/>
+        <w:spacing w:after="0" w:line="240" w:lineRule="auto"/>
+        <w:jc w:val="both"/>
+        <w:rPr>
+          <w:rFonts w:ascii="Arial" w:eastAsia="Arial" w:hAnsi="Arial" w:cs="Arial"/>
+          <w:sz w:val="24"/>
+          <w:szCs w:val="24"/>
+        </w:rPr>
+      </w:pPr>
+      <w:r>
+        <w:rPr>
+          <w:rFonts w:ascii="Arial" w:eastAsia="Arial" w:hAnsi="Arial" w:cs="Arial"/>
+          <w:sz w:val="24"/>
+          <w:szCs w:val="24"/>
+        </w:rPr>
+        <w:t xml:space="preserve">Sistema verifica permissão </w:t>
+      </w:r>
+    </w:p>
+    <w:p>
+      <w:pPr>
+        <w:numPr>
+          <w:ilvl w:val="0"/>
+          <w:numId w:val="9"/>
+        </w:numPr>
+        <w:suppressAutoHyphens w:val="0"/>
+        <w:spacing w:after="0" w:line="240" w:lineRule="auto"/>
+        <w:jc w:val="both"/>
+        <w:rPr>
+          <w:rFonts w:ascii="Arial" w:eastAsia="Arial" w:hAnsi="Arial" w:cs="Arial"/>
+          <w:sz w:val="24"/>
+          <w:szCs w:val="24"/>
+        </w:rPr>
+      </w:pPr>
+      <w:r>
+        <w:rPr>
+          <w:rFonts w:ascii="Arial" w:eastAsia="Arial" w:hAnsi="Arial" w:cs="Arial"/>
+          <w:sz w:val="24"/>
+          <w:szCs w:val="24"/>
+        </w:rPr>
+        <w:t>Funcionário informa valor e descrição</w:t>
+      </w:r>
+    </w:p>
+    <w:p>
+      <w:pPr>
+        <w:numPr>
+          <w:ilvl w:val="0"/>
+          <w:numId w:val="9"/>
+        </w:numPr>
+        <w:suppressAutoHyphens w:val="0"/>
+        <w:spacing w:after="0" w:line="240" w:lineRule="auto"/>
+        <w:jc w:val="both"/>
+        <w:rPr>
+          <w:rFonts w:ascii="Arial" w:eastAsia="Arial" w:hAnsi="Arial" w:cs="Arial"/>
+          <w:sz w:val="24"/>
+          <w:szCs w:val="24"/>
+        </w:rPr>
+      </w:pPr>
+      <w:r>
+        <w:rPr>
+          <w:rFonts w:ascii="Arial" w:eastAsia="Arial" w:hAnsi="Arial" w:cs="Arial"/>
+          <w:sz w:val="24"/>
+          <w:szCs w:val="24"/>
+        </w:rPr>
+        <w:t>Sistema incrementa o valor</w:t>
+      </w:r>
+    </w:p>
+    <w:p>
+      <w:pPr>
+        <w:spacing w:after="0" w:line="240" w:lineRule="auto"/>
+        <w:ind w:left="720"/>
+        <w:jc w:val="both"/>
+        <w:rPr>
+          <w:rFonts w:ascii="Arial" w:eastAsia="Arial" w:hAnsi="Arial" w:cs="Arial"/>
+          <w:b/>
+          <w:sz w:val="24"/>
+          <w:szCs w:val="24"/>
+        </w:rPr>
+      </w:pPr>
+    </w:p>
+    <w:p>
+      <w:pPr>
+        <w:spacing w:after="0" w:line="240" w:lineRule="auto"/>
+        <w:jc w:val="both"/>
+        <w:rPr>
+          <w:rFonts w:ascii="Arial" w:eastAsia="Arial" w:hAnsi="Arial" w:cs="Arial"/>
+          <w:b/>
+          <w:sz w:val="24"/>
+          <w:szCs w:val="24"/>
+        </w:rPr>
+      </w:pPr>
+      <w:r>
+        <w:rPr>
+          <w:rFonts w:ascii="Arial" w:eastAsia="Arial" w:hAnsi="Arial" w:cs="Arial"/>
+          <w:b/>
+          <w:sz w:val="24"/>
+          <w:szCs w:val="24"/>
+        </w:rPr>
+        <w:t>Fluxo alternativo:</w:t>
+      </w:r>
+    </w:p>
+    <w:p>
+      <w:pPr>
+        <w:spacing w:after="0" w:line="240" w:lineRule="auto"/>
+        <w:ind w:firstLine="708"/>
+        <w:jc w:val="both"/>
+        <w:rPr>
+          <w:rFonts w:ascii="Arial" w:eastAsia="Arial" w:hAnsi="Arial" w:cs="Arial"/>
+          <w:sz w:val="24"/>
+          <w:szCs w:val="24"/>
+        </w:rPr>
+      </w:pPr>
+      <w:r>
+        <w:rPr>
+          <w:rFonts w:ascii="Arial" w:eastAsia="Arial" w:hAnsi="Arial" w:cs="Arial"/>
+          <w:sz w:val="24"/>
+          <w:szCs w:val="24"/>
+        </w:rPr>
+        <w:t>2.1 Sistema emite mensagem “Sem permissão” e finaliza a operação.</w:t>
+      </w:r>
+    </w:p>
+    <w:p>
+      <w:pPr>
+        <w:spacing w:after="0" w:line="240" w:lineRule="auto"/>
+        <w:jc w:val="both"/>
+        <w:rPr>
+          <w:rFonts w:ascii="Arial" w:eastAsia="Arial" w:hAnsi="Arial" w:cs="Arial"/>
+          <w:b/>
+          <w:sz w:val="24"/>
+          <w:szCs w:val="24"/>
+        </w:rPr>
+      </w:pPr>
+    </w:p>
+    <w:p>
+      <w:pPr>
+        <w:spacing w:after="0" w:line="240" w:lineRule="auto"/>
+        <w:jc w:val="both"/>
+        <w:rPr>
+          <w:rFonts w:ascii="Arial" w:eastAsia="Arial" w:hAnsi="Arial" w:cs="Arial"/>
+          <w:b/>
+          <w:sz w:val="24"/>
+          <w:szCs w:val="24"/>
+        </w:rPr>
+      </w:pPr>
+    </w:p>
+    <w:p>
+      <w:pPr>
         <w:pBdr>
           <w:top w:val="nil"/>
           <w:left w:val="nil"/>
@@ -2111,7 +4196,6 @@
           <w:between w:val="nil"/>
         </w:pBdr>
         <w:spacing w:after="0" w:line="240" w:lineRule="auto"/>
-        <w:ind w:left="720"/>
         <w:jc w:val="both"/>
         <w:rPr>
           <w:rFonts w:ascii="Arial" w:eastAsia="Arial" w:hAnsi="Arial" w:cs="Arial"/>
@@ -2129,90 +4213,16 @@
           <w:rFonts w:ascii="Arial" w:eastAsia="Arial" w:hAnsi="Arial" w:cs="Arial"/>
           <w:sz w:val="24"/>
           <w:szCs w:val="24"/>
-        </w:rPr>
-      </w:pPr>
-    </w:p>
-    <w:p>
-      <w:pPr>
-        <w:spacing w:after="0" w:line="240" w:lineRule="auto"/>
-        <w:jc w:val="both"/>
-        <w:rPr>
-          <w:rFonts w:ascii="Arial" w:eastAsia="Arial" w:hAnsi="Arial" w:cs="Arial"/>
-          <w:b/>
-          <w:sz w:val="24"/>
-          <w:szCs w:val="24"/>
-        </w:rPr>
-      </w:pPr>
-      <w:r>
-        <w:rPr>
-          <w:rFonts w:ascii="Arial" w:eastAsia="Arial" w:hAnsi="Arial" w:cs="Arial"/>
-          <w:b/>
-          <w:sz w:val="24"/>
-          <w:szCs w:val="24"/>
-        </w:rPr>
-        <w:t>Fluxo alternativo:</w:t>
-      </w:r>
-    </w:p>
-    <w:p>
-      <w:pPr>
-        <w:spacing w:after="0" w:line="240" w:lineRule="auto"/>
-        <w:ind w:left="720"/>
-        <w:jc w:val="both"/>
-        <w:rPr>
-          <w:rFonts w:ascii="Arial" w:eastAsia="Arial" w:hAnsi="Arial" w:cs="Arial"/>
-          <w:sz w:val="24"/>
-          <w:szCs w:val="24"/>
-        </w:rPr>
-      </w:pPr>
-      <w:r>
-        <w:rPr>
-          <w:rFonts w:ascii="Arial" w:eastAsia="Arial" w:hAnsi="Arial" w:cs="Arial"/>
-          <w:sz w:val="24"/>
-          <w:szCs w:val="24"/>
-        </w:rPr>
-        <w:t>4. Endereço não localizado, sistema muda status do pedido para “Tentativa de entrega”.</w:t>
-      </w:r>
-    </w:p>
-    <w:p>
-      <w:pPr>
-        <w:spacing w:after="0" w:line="240" w:lineRule="auto"/>
-        <w:jc w:val="both"/>
-        <w:rPr>
-          <w:rFonts w:ascii="Arial" w:eastAsia="Arial" w:hAnsi="Arial" w:cs="Arial"/>
-          <w:b/>
-          <w:sz w:val="24"/>
-          <w:szCs w:val="24"/>
-        </w:rPr>
-      </w:pPr>
-    </w:p>
-    <w:p>
-      <w:pPr>
-        <w:spacing w:after="0" w:line="240" w:lineRule="auto"/>
-        <w:jc w:val="both"/>
-        <w:rPr>
-          <w:rFonts w:ascii="Arial" w:eastAsia="Arial" w:hAnsi="Arial" w:cs="Arial"/>
-          <w:b/>
-          <w:sz w:val="24"/>
-          <w:szCs w:val="24"/>
-        </w:rPr>
-      </w:pPr>
-    </w:p>
-    <w:p>
-      <w:pPr>
-        <w:spacing w:after="0" w:line="240" w:lineRule="auto"/>
-        <w:jc w:val="both"/>
-        <w:rPr>
-          <w:rFonts w:ascii="Arial" w:eastAsia="Arial" w:hAnsi="Arial" w:cs="Arial"/>
-          <w:sz w:val="24"/>
-          <w:szCs w:val="24"/>
-        </w:rPr>
-      </w:pPr>
-      <w:r>
-        <w:rPr>
-          <w:rFonts w:ascii="Arial" w:eastAsia="Arial" w:hAnsi="Arial" w:cs="Arial"/>
-          <w:b/>
-          <w:sz w:val="24"/>
-          <w:szCs w:val="24"/>
+          <w:highlight w:val="yellow"/>
+        </w:rPr>
+      </w:pPr>
+      <w:r>
+        <w:rPr>
+          <w:rFonts w:ascii="Arial" w:eastAsia="Arial" w:hAnsi="Arial" w:cs="Arial"/>
+          <w:b/>
+          <w:sz w:val="24"/>
+          <w:szCs w:val="24"/>
+          <w:highlight w:val="yellow"/>
         </w:rPr>
         <w:t xml:space="preserve">Caso de uso: </w:t>
       </w:r>
@@ -2221,38 +4231,40 @@
           <w:rFonts w:ascii="Arial" w:eastAsia="Arial" w:hAnsi="Arial" w:cs="Arial"/>
           <w:sz w:val="24"/>
           <w:szCs w:val="24"/>
-        </w:rPr>
-        <w:t>Realizar Sangria</w:t>
-      </w:r>
-    </w:p>
-    <w:p>
-      <w:pPr>
-        <w:spacing w:after="0" w:line="240" w:lineRule="auto"/>
-        <w:jc w:val="both"/>
-        <w:rPr>
-          <w:rFonts w:ascii="Arial" w:eastAsia="Arial" w:hAnsi="Arial" w:cs="Arial"/>
-          <w:b/>
-          <w:sz w:val="24"/>
-          <w:szCs w:val="24"/>
-        </w:rPr>
-      </w:pPr>
-    </w:p>
-    <w:p>
-      <w:pPr>
-        <w:spacing w:after="0" w:line="240" w:lineRule="auto"/>
-        <w:jc w:val="both"/>
-        <w:rPr>
-          <w:rFonts w:ascii="Arial" w:eastAsia="Arial" w:hAnsi="Arial" w:cs="Arial"/>
-          <w:sz w:val="24"/>
-          <w:szCs w:val="24"/>
-        </w:rPr>
-      </w:pPr>
-      <w:r>
-        <w:rPr>
-          <w:rFonts w:ascii="Arial" w:eastAsia="Arial" w:hAnsi="Arial" w:cs="Arial"/>
-          <w:b/>
-          <w:sz w:val="24"/>
-          <w:szCs w:val="24"/>
+          <w:highlight w:val="yellow"/>
+        </w:rPr>
+        <w:t>Registrar Saída de Caixa</w:t>
+      </w:r>
+    </w:p>
+    <w:p>
+      <w:pPr>
+        <w:spacing w:after="0" w:line="240" w:lineRule="auto"/>
+        <w:jc w:val="both"/>
+        <w:rPr>
+          <w:rFonts w:ascii="Arial" w:eastAsia="Arial" w:hAnsi="Arial" w:cs="Arial"/>
+          <w:b/>
+          <w:sz w:val="24"/>
+          <w:szCs w:val="24"/>
+          <w:highlight w:val="yellow"/>
+        </w:rPr>
+      </w:pPr>
+    </w:p>
+    <w:p>
+      <w:pPr>
+        <w:rPr>
+          <w:rFonts w:ascii="Arial" w:eastAsia="Arial" w:hAnsi="Arial" w:cs="Arial"/>
+          <w:sz w:val="24"/>
+          <w:szCs w:val="24"/>
+          <w:highlight w:val="yellow"/>
+        </w:rPr>
+      </w:pPr>
+      <w:r>
+        <w:rPr>
+          <w:rFonts w:ascii="Arial" w:eastAsia="Arial" w:hAnsi="Arial" w:cs="Arial"/>
+          <w:b/>
+          <w:sz w:val="24"/>
+          <w:szCs w:val="24"/>
+          <w:highlight w:val="yellow"/>
         </w:rPr>
         <w:t xml:space="preserve">Ator Principal: </w:t>
       </w:r>
@@ -2261,6 +4273,7 @@
           <w:rFonts w:ascii="Arial" w:eastAsia="Arial" w:hAnsi="Arial" w:cs="Arial"/>
           <w:sz w:val="24"/>
           <w:szCs w:val="24"/>
+          <w:highlight w:val="yellow"/>
         </w:rPr>
         <w:t>Admin</w:t>
       </w:r>
@@ -2274,25 +4287,28 @@
           <w:b/>
           <w:sz w:val="24"/>
           <w:szCs w:val="24"/>
-        </w:rPr>
-      </w:pPr>
-    </w:p>
-    <w:p>
-      <w:pPr>
-        <w:spacing w:after="0" w:line="240" w:lineRule="auto"/>
-        <w:jc w:val="both"/>
-        <w:rPr>
-          <w:rFonts w:ascii="Arial" w:eastAsia="Arial" w:hAnsi="Arial" w:cs="Arial"/>
-          <w:sz w:val="24"/>
-          <w:szCs w:val="24"/>
-        </w:rPr>
-      </w:pPr>
-      <w:r>
-        <w:rPr>
-          <w:rFonts w:ascii="Arial" w:eastAsia="Arial" w:hAnsi="Arial" w:cs="Arial"/>
-          <w:b/>
-          <w:sz w:val="24"/>
-          <w:szCs w:val="24"/>
+          <w:highlight w:val="yellow"/>
+        </w:rPr>
+      </w:pPr>
+    </w:p>
+    <w:p>
+      <w:pPr>
+        <w:spacing w:after="0" w:line="240" w:lineRule="auto"/>
+        <w:jc w:val="both"/>
+        <w:rPr>
+          <w:rFonts w:ascii="Arial" w:eastAsia="Arial" w:hAnsi="Arial" w:cs="Arial"/>
+          <w:sz w:val="24"/>
+          <w:szCs w:val="24"/>
+          <w:highlight w:val="yellow"/>
+        </w:rPr>
+      </w:pPr>
+      <w:r>
+        <w:rPr>
+          <w:rFonts w:ascii="Arial" w:eastAsia="Arial" w:hAnsi="Arial" w:cs="Arial"/>
+          <w:b/>
+          <w:sz w:val="24"/>
+          <w:szCs w:val="24"/>
+          <w:highlight w:val="yellow"/>
         </w:rPr>
         <w:t xml:space="preserve">Pré-condições: </w:t>
       </w:r>
@@ -2301,37 +4317,42 @@
           <w:rFonts w:ascii="Arial" w:eastAsia="Arial" w:hAnsi="Arial" w:cs="Arial"/>
           <w:sz w:val="24"/>
           <w:szCs w:val="24"/>
-        </w:rPr>
-        <w:t>Admin autenticado no sistema, saldo disponível no caixa</w:t>
-      </w:r>
-    </w:p>
-    <w:p>
-      <w:pPr>
-        <w:spacing w:after="0" w:line="240" w:lineRule="auto"/>
-        <w:jc w:val="both"/>
-        <w:rPr>
-          <w:rFonts w:ascii="Arial" w:eastAsia="Arial" w:hAnsi="Arial" w:cs="Arial"/>
-          <w:sz w:val="24"/>
-          <w:szCs w:val="24"/>
-        </w:rPr>
-      </w:pPr>
-    </w:p>
-    <w:p>
-      <w:pPr>
-        <w:spacing w:after="0" w:line="240" w:lineRule="auto"/>
-        <w:jc w:val="both"/>
-        <w:rPr>
-          <w:rFonts w:ascii="Arial" w:eastAsia="Arial" w:hAnsi="Arial" w:cs="Arial"/>
-          <w:sz w:val="24"/>
-          <w:szCs w:val="24"/>
-        </w:rPr>
-      </w:pPr>
-      <w:r>
-        <w:rPr>
-          <w:rFonts w:ascii="Arial" w:eastAsia="Arial" w:hAnsi="Arial" w:cs="Arial"/>
-          <w:b/>
-          <w:sz w:val="24"/>
-          <w:szCs w:val="24"/>
+          <w:highlight w:val="yellow"/>
+        </w:rPr>
+        <w:t>Admin autenticado no sistema</w:t>
+      </w:r>
+    </w:p>
+    <w:p>
+      <w:pPr>
+        <w:spacing w:after="0" w:line="240" w:lineRule="auto"/>
+        <w:jc w:val="both"/>
+        <w:rPr>
+          <w:rFonts w:ascii="Arial" w:eastAsia="Arial" w:hAnsi="Arial" w:cs="Arial"/>
+          <w:b/>
+          <w:sz w:val="24"/>
+          <w:szCs w:val="24"/>
+          <w:highlight w:val="yellow"/>
+        </w:rPr>
+      </w:pPr>
+    </w:p>
+    <w:p>
+      <w:pPr>
+        <w:spacing w:after="0" w:line="240" w:lineRule="auto"/>
+        <w:jc w:val="both"/>
+        <w:rPr>
+          <w:rFonts w:ascii="Arial" w:eastAsia="Arial" w:hAnsi="Arial" w:cs="Arial"/>
+          <w:sz w:val="24"/>
+          <w:szCs w:val="24"/>
+          <w:highlight w:val="yellow"/>
+        </w:rPr>
+      </w:pPr>
+      <w:r>
+        <w:rPr>
+          <w:rFonts w:ascii="Arial" w:eastAsia="Arial" w:hAnsi="Arial" w:cs="Arial"/>
+          <w:b/>
+          <w:sz w:val="24"/>
+          <w:szCs w:val="24"/>
+          <w:highlight w:val="yellow"/>
         </w:rPr>
         <w:t xml:space="preserve">Pós-condições: </w:t>
       </w:r>
@@ -2340,460 +4361,7 @@
           <w:rFonts w:ascii="Arial" w:eastAsia="Arial" w:hAnsi="Arial" w:cs="Arial"/>
           <w:sz w:val="24"/>
           <w:szCs w:val="24"/>
-        </w:rPr>
-        <w:t>Saldo atualizado</w:t>
-      </w:r>
-    </w:p>
-    <w:p>
-      <w:pPr>
-        <w:spacing w:after="0" w:line="240" w:lineRule="auto"/>
-        <w:jc w:val="both"/>
-        <w:rPr>
-          <w:rFonts w:ascii="Arial" w:eastAsia="Arial" w:hAnsi="Arial" w:cs="Arial"/>
-          <w:b/>
-          <w:sz w:val="24"/>
-          <w:szCs w:val="24"/>
-        </w:rPr>
-      </w:pPr>
-    </w:p>
-    <w:p>
-      <w:pPr>
-        <w:spacing w:after="0" w:line="240" w:lineRule="auto"/>
-        <w:jc w:val="both"/>
-        <w:rPr>
-          <w:rFonts w:ascii="Arial" w:eastAsia="Arial" w:hAnsi="Arial" w:cs="Arial"/>
-          <w:b/>
-          <w:sz w:val="24"/>
-          <w:szCs w:val="24"/>
-        </w:rPr>
-      </w:pPr>
-      <w:r>
-        <w:rPr>
-          <w:rFonts w:ascii="Arial" w:eastAsia="Arial" w:hAnsi="Arial" w:cs="Arial"/>
-          <w:b/>
-          <w:sz w:val="24"/>
-          <w:szCs w:val="24"/>
-        </w:rPr>
-        <w:t>Fluxo principal:</w:t>
-      </w:r>
-    </w:p>
-    <w:p>
-      <w:pPr>
-        <w:numPr>
-          <w:ilvl w:val="0"/>
-          <w:numId w:val="8"/>
-        </w:numPr>
-        <w:suppressAutoHyphens w:val="0"/>
-        <w:spacing w:after="0" w:line="240" w:lineRule="auto"/>
-        <w:jc w:val="both"/>
-        <w:rPr>
-          <w:rFonts w:ascii="Arial" w:eastAsia="Arial" w:hAnsi="Arial" w:cs="Arial"/>
-          <w:sz w:val="24"/>
-          <w:szCs w:val="24"/>
-        </w:rPr>
-      </w:pPr>
-      <w:r>
-        <w:rPr>
-          <w:rFonts w:ascii="Arial" w:eastAsia="Arial" w:hAnsi="Arial" w:cs="Arial"/>
-          <w:sz w:val="24"/>
-          <w:szCs w:val="24"/>
-        </w:rPr>
-        <w:t>Este caso e uso se inicia quando o administrador acessa o sistema para realizar uma sangria</w:t>
-      </w:r>
-    </w:p>
-    <w:p>
-      <w:pPr>
-        <w:numPr>
-          <w:ilvl w:val="0"/>
-          <w:numId w:val="8"/>
-        </w:numPr>
-        <w:suppressAutoHyphens w:val="0"/>
-        <w:spacing w:after="0" w:line="240" w:lineRule="auto"/>
-        <w:jc w:val="both"/>
-        <w:rPr>
-          <w:rFonts w:ascii="Arial" w:eastAsia="Arial" w:hAnsi="Arial" w:cs="Arial"/>
-          <w:sz w:val="24"/>
-          <w:szCs w:val="24"/>
-        </w:rPr>
-      </w:pPr>
-      <w:r>
-        <w:rPr>
-          <w:rFonts w:ascii="Arial" w:eastAsia="Arial" w:hAnsi="Arial" w:cs="Arial"/>
-          <w:sz w:val="24"/>
-          <w:szCs w:val="24"/>
-        </w:rPr>
-        <w:t>O administrador informa o valor a ser retirado</w:t>
-      </w:r>
-    </w:p>
-    <w:p>
-      <w:pPr>
-        <w:numPr>
-          <w:ilvl w:val="0"/>
-          <w:numId w:val="8"/>
-        </w:numPr>
-        <w:suppressAutoHyphens w:val="0"/>
-        <w:spacing w:after="0" w:line="240" w:lineRule="auto"/>
-        <w:jc w:val="both"/>
-        <w:rPr>
-          <w:rFonts w:ascii="Arial" w:eastAsia="Arial" w:hAnsi="Arial" w:cs="Arial"/>
-          <w:sz w:val="24"/>
-          <w:szCs w:val="24"/>
-        </w:rPr>
-      </w:pPr>
-      <w:r>
-        <w:rPr>
-          <w:rFonts w:ascii="Arial" w:eastAsia="Arial" w:hAnsi="Arial" w:cs="Arial"/>
-          <w:sz w:val="24"/>
-          <w:szCs w:val="24"/>
-        </w:rPr>
-        <w:t>Sistema verifica saldo disponível</w:t>
-      </w:r>
-    </w:p>
-    <w:p>
-      <w:pPr>
-        <w:numPr>
-          <w:ilvl w:val="0"/>
-          <w:numId w:val="8"/>
-        </w:numPr>
-        <w:suppressAutoHyphens w:val="0"/>
-        <w:spacing w:after="0" w:line="240" w:lineRule="auto"/>
-        <w:jc w:val="both"/>
-        <w:rPr>
-          <w:rFonts w:ascii="Arial" w:eastAsia="Arial" w:hAnsi="Arial" w:cs="Arial"/>
-          <w:sz w:val="24"/>
-          <w:szCs w:val="24"/>
-        </w:rPr>
-      </w:pPr>
-      <w:r>
-        <w:rPr>
-          <w:rFonts w:ascii="Arial" w:eastAsia="Arial" w:hAnsi="Arial" w:cs="Arial"/>
-          <w:sz w:val="24"/>
-          <w:szCs w:val="24"/>
-        </w:rPr>
-        <w:t>Sistema registrar valor do saque</w:t>
-      </w:r>
-    </w:p>
-    <w:p>
-      <w:pPr>
-        <w:numPr>
-          <w:ilvl w:val="0"/>
-          <w:numId w:val="8"/>
-        </w:numPr>
-        <w:suppressAutoHyphens w:val="0"/>
-        <w:spacing w:after="0" w:line="240" w:lineRule="auto"/>
-        <w:jc w:val="both"/>
-        <w:rPr>
-          <w:rFonts w:ascii="Arial" w:eastAsia="Arial" w:hAnsi="Arial" w:cs="Arial"/>
-          <w:sz w:val="24"/>
-          <w:szCs w:val="24"/>
-        </w:rPr>
-      </w:pPr>
-      <w:r>
-        <w:rPr>
-          <w:rFonts w:ascii="Arial" w:eastAsia="Arial" w:hAnsi="Arial" w:cs="Arial"/>
-          <w:sz w:val="24"/>
-          <w:szCs w:val="24"/>
-        </w:rPr>
-        <w:t>Sistema atualiza saldo do caixa</w:t>
-      </w:r>
-    </w:p>
-    <w:p>
-      <w:pPr>
-        <w:numPr>
-          <w:ilvl w:val="0"/>
-          <w:numId w:val="8"/>
-        </w:numPr>
-        <w:suppressAutoHyphens w:val="0"/>
-        <w:spacing w:after="0" w:line="240" w:lineRule="auto"/>
-        <w:jc w:val="both"/>
-        <w:rPr>
-          <w:rFonts w:ascii="Arial" w:eastAsia="Arial" w:hAnsi="Arial" w:cs="Arial"/>
-          <w:sz w:val="24"/>
-          <w:szCs w:val="24"/>
-        </w:rPr>
-      </w:pPr>
-      <w:r>
-        <w:rPr>
-          <w:rFonts w:ascii="Arial" w:eastAsia="Arial" w:hAnsi="Arial" w:cs="Arial"/>
-          <w:sz w:val="24"/>
-          <w:szCs w:val="24"/>
-        </w:rPr>
-        <w:t>Sistema registra Sangria</w:t>
-      </w:r>
-    </w:p>
-    <w:p>
-      <w:pPr>
-        <w:spacing w:after="0" w:line="240" w:lineRule="auto"/>
-        <w:ind w:left="720"/>
-        <w:jc w:val="both"/>
-        <w:rPr>
-          <w:rFonts w:ascii="Arial" w:eastAsia="Arial" w:hAnsi="Arial" w:cs="Arial"/>
-          <w:sz w:val="24"/>
-          <w:szCs w:val="24"/>
-        </w:rPr>
-      </w:pPr>
-    </w:p>
-    <w:p>
-      <w:pPr>
-        <w:spacing w:after="0" w:line="240" w:lineRule="auto"/>
-        <w:jc w:val="both"/>
-        <w:rPr>
-          <w:rFonts w:ascii="Arial" w:eastAsia="Arial" w:hAnsi="Arial" w:cs="Arial"/>
-          <w:sz w:val="24"/>
-          <w:szCs w:val="24"/>
-        </w:rPr>
-      </w:pPr>
-    </w:p>
-    <w:p>
-      <w:pPr>
-        <w:spacing w:after="0" w:line="240" w:lineRule="auto"/>
-        <w:jc w:val="both"/>
-        <w:rPr>
-          <w:rFonts w:ascii="Arial" w:eastAsia="Arial" w:hAnsi="Arial" w:cs="Arial"/>
-          <w:b/>
-          <w:sz w:val="24"/>
-          <w:szCs w:val="24"/>
-        </w:rPr>
-      </w:pPr>
-      <w:r>
-        <w:rPr>
-          <w:rFonts w:ascii="Arial" w:eastAsia="Arial" w:hAnsi="Arial" w:cs="Arial"/>
-          <w:b/>
-          <w:sz w:val="24"/>
-          <w:szCs w:val="24"/>
-        </w:rPr>
-        <w:t>Fluxo alternativo:</w:t>
-      </w:r>
-    </w:p>
-    <w:p>
-      <w:pPr>
-        <w:spacing w:after="0" w:line="240" w:lineRule="auto"/>
-        <w:ind w:left="720"/>
-        <w:jc w:val="both"/>
-        <w:rPr>
-          <w:rFonts w:ascii="Arial" w:eastAsia="Arial" w:hAnsi="Arial" w:cs="Arial"/>
-          <w:sz w:val="24"/>
-          <w:szCs w:val="24"/>
-        </w:rPr>
-      </w:pPr>
-      <w:r>
-        <w:rPr>
-          <w:rFonts w:ascii="Arial" w:eastAsia="Arial" w:hAnsi="Arial" w:cs="Arial"/>
-          <w:sz w:val="24"/>
-          <w:szCs w:val="24"/>
-        </w:rPr>
-        <w:t>3. Saldo Insuficiente.</w:t>
-      </w:r>
-    </w:p>
-    <w:p>
-      <w:pPr>
-        <w:spacing w:after="0" w:line="240" w:lineRule="auto"/>
-        <w:ind w:left="720"/>
-        <w:jc w:val="both"/>
-        <w:rPr>
-          <w:rFonts w:ascii="Arial" w:eastAsia="Arial" w:hAnsi="Arial" w:cs="Arial"/>
-          <w:sz w:val="24"/>
-          <w:szCs w:val="24"/>
-        </w:rPr>
-      </w:pPr>
-      <w:r>
-        <w:rPr>
-          <w:rFonts w:ascii="Arial" w:eastAsia="Arial" w:hAnsi="Arial" w:cs="Arial"/>
-          <w:sz w:val="24"/>
-          <w:szCs w:val="24"/>
-        </w:rPr>
-        <w:t>3.1 Administrador retorna ao passo 2 e escolhe outro valor.</w:t>
-      </w:r>
-    </w:p>
-    <w:p>
-      <w:pPr>
-        <w:spacing w:after="0" w:line="240" w:lineRule="auto"/>
-        <w:jc w:val="both"/>
-        <w:rPr>
-          <w:rFonts w:ascii="Arial" w:eastAsia="Arial" w:hAnsi="Arial" w:cs="Arial"/>
-          <w:sz w:val="24"/>
-          <w:szCs w:val="24"/>
-        </w:rPr>
-      </w:pPr>
-      <w:r>
-        <w:rPr>
-          <w:rFonts w:ascii="Arial" w:eastAsia="Arial" w:hAnsi="Arial" w:cs="Arial"/>
-          <w:sz w:val="24"/>
-          <w:szCs w:val="24"/>
-        </w:rPr>
-        <w:tab/>
-        <w:t>3.2 Administrador cancela operação</w:t>
-      </w:r>
-    </w:p>
-    <w:p>
-      <w:pPr>
-        <w:spacing w:after="0" w:line="240" w:lineRule="auto"/>
-        <w:jc w:val="both"/>
-        <w:rPr>
-          <w:rFonts w:ascii="Arial" w:eastAsia="Arial" w:hAnsi="Arial" w:cs="Arial"/>
-          <w:b/>
-          <w:sz w:val="24"/>
-          <w:szCs w:val="24"/>
-        </w:rPr>
-      </w:pPr>
-    </w:p>
-    <w:p>
-      <w:pPr>
-        <w:spacing w:after="0" w:line="240" w:lineRule="auto"/>
-        <w:ind w:left="756"/>
-        <w:jc w:val="both"/>
-        <w:rPr>
-          <w:rFonts w:ascii="Arial" w:eastAsia="Arial" w:hAnsi="Arial" w:cs="Arial"/>
-          <w:b/>
-          <w:sz w:val="24"/>
-          <w:szCs w:val="24"/>
-        </w:rPr>
-      </w:pPr>
-    </w:p>
-    <w:p>
-      <w:pPr>
-        <w:spacing w:after="0" w:line="240" w:lineRule="auto"/>
-        <w:jc w:val="both"/>
-        <w:rPr>
-          <w:rFonts w:ascii="Arial" w:eastAsia="Arial" w:hAnsi="Arial" w:cs="Arial"/>
-          <w:sz w:val="24"/>
-          <w:szCs w:val="24"/>
-        </w:rPr>
-      </w:pPr>
-      <w:r>
-        <w:rPr>
-          <w:rFonts w:ascii="Arial" w:eastAsia="Arial" w:hAnsi="Arial" w:cs="Arial"/>
-          <w:b/>
-          <w:sz w:val="24"/>
-          <w:szCs w:val="24"/>
-        </w:rPr>
-        <w:t xml:space="preserve">Caso de uso: </w:t>
-      </w:r>
-      <w:r>
-        <w:rPr>
-          <w:rFonts w:ascii="Arial" w:eastAsia="Arial" w:hAnsi="Arial" w:cs="Arial"/>
-          <w:sz w:val="24"/>
-          <w:szCs w:val="24"/>
-        </w:rPr>
-        <w:t>Realizar Suprimento de Caixa</w:t>
-      </w:r>
-    </w:p>
-    <w:p>
-      <w:pPr>
-        <w:spacing w:after="0" w:line="240" w:lineRule="auto"/>
-        <w:jc w:val="both"/>
-        <w:rPr>
-          <w:rFonts w:ascii="Arial" w:eastAsia="Arial" w:hAnsi="Arial" w:cs="Arial"/>
-          <w:b/>
-          <w:sz w:val="24"/>
-          <w:szCs w:val="24"/>
-        </w:rPr>
-      </w:pPr>
-    </w:p>
-    <w:p>
-      <w:pPr>
-        <w:spacing w:after="0" w:line="240" w:lineRule="auto"/>
-        <w:jc w:val="both"/>
-        <w:rPr>
-          <w:rFonts w:ascii="Arial" w:eastAsia="Arial" w:hAnsi="Arial" w:cs="Arial"/>
-          <w:sz w:val="24"/>
-          <w:szCs w:val="24"/>
-        </w:rPr>
-      </w:pPr>
-      <w:r>
-        <w:rPr>
-          <w:rFonts w:ascii="Arial" w:eastAsia="Arial" w:hAnsi="Arial" w:cs="Arial"/>
-          <w:b/>
-          <w:sz w:val="24"/>
-          <w:szCs w:val="24"/>
-        </w:rPr>
-        <w:t xml:space="preserve">Ator Principal: </w:t>
-      </w:r>
-      <w:r>
-        <w:rPr>
-          <w:rFonts w:ascii="Arial" w:eastAsia="Arial" w:hAnsi="Arial" w:cs="Arial"/>
-          <w:sz w:val="24"/>
-          <w:szCs w:val="24"/>
-        </w:rPr>
-        <w:t>Funcionário</w:t>
-      </w:r>
-    </w:p>
-    <w:p>
-      <w:pPr>
-        <w:spacing w:after="0" w:line="240" w:lineRule="auto"/>
-        <w:jc w:val="both"/>
-        <w:rPr>
-          <w:rFonts w:ascii="Arial" w:eastAsia="Arial" w:hAnsi="Arial" w:cs="Arial"/>
-          <w:b/>
-          <w:sz w:val="24"/>
-          <w:szCs w:val="24"/>
-        </w:rPr>
-      </w:pPr>
-    </w:p>
-    <w:p>
-      <w:pPr>
-        <w:spacing w:after="0" w:line="240" w:lineRule="auto"/>
-        <w:jc w:val="both"/>
-        <w:rPr>
-          <w:rFonts w:ascii="Arial" w:eastAsia="Arial" w:hAnsi="Arial" w:cs="Arial"/>
-          <w:sz w:val="24"/>
-          <w:szCs w:val="24"/>
-        </w:rPr>
-      </w:pPr>
-      <w:r>
-        <w:rPr>
-          <w:rFonts w:ascii="Arial" w:eastAsia="Arial" w:hAnsi="Arial" w:cs="Arial"/>
-          <w:b/>
-          <w:sz w:val="24"/>
-          <w:szCs w:val="24"/>
-        </w:rPr>
-        <w:t xml:space="preserve">Pré-condições: </w:t>
-      </w:r>
-      <w:r>
-        <w:rPr>
-          <w:rFonts w:ascii="Arial" w:eastAsia="Arial" w:hAnsi="Arial" w:cs="Arial"/>
-          <w:sz w:val="24"/>
-          <w:szCs w:val="24"/>
-        </w:rPr>
-        <w:t>Funcionário autenticado no sistema</w:t>
-      </w:r>
-    </w:p>
-    <w:p>
-      <w:pPr>
-        <w:spacing w:after="0" w:line="240" w:lineRule="auto"/>
-        <w:jc w:val="both"/>
-        <w:rPr>
-          <w:rFonts w:ascii="Arial" w:eastAsia="Arial" w:hAnsi="Arial" w:cs="Arial"/>
-          <w:b/>
-          <w:sz w:val="24"/>
-          <w:szCs w:val="24"/>
-        </w:rPr>
-      </w:pPr>
-    </w:p>
-    <w:p>
-      <w:pPr>
-        <w:spacing w:after="0" w:line="240" w:lineRule="auto"/>
-        <w:jc w:val="both"/>
-        <w:rPr>
-          <w:rFonts w:ascii="Arial" w:eastAsia="Arial" w:hAnsi="Arial" w:cs="Arial"/>
-          <w:sz w:val="24"/>
-          <w:szCs w:val="24"/>
-        </w:rPr>
-      </w:pPr>
-      <w:r>
-        <w:rPr>
-          <w:rFonts w:ascii="Arial" w:eastAsia="Arial" w:hAnsi="Arial" w:cs="Arial"/>
-          <w:b/>
-          <w:sz w:val="24"/>
-          <w:szCs w:val="24"/>
-        </w:rPr>
-        <w:t xml:space="preserve">Pós-condições: </w:t>
-      </w:r>
-      <w:r>
-        <w:rPr>
-          <w:rFonts w:ascii="Arial" w:eastAsia="Arial" w:hAnsi="Arial" w:cs="Arial"/>
-          <w:sz w:val="24"/>
-          <w:szCs w:val="24"/>
+          <w:highlight w:val="yellow"/>
         </w:rPr>
         <w:t>Saldo do Caixa atualizado</w:t>
       </w:r>
@@ -2807,400 +4375,29 @@
           <w:b/>
           <w:sz w:val="24"/>
           <w:szCs w:val="24"/>
-        </w:rPr>
-      </w:pPr>
-    </w:p>
-    <w:p>
-      <w:pPr>
-        <w:spacing w:after="0" w:line="240" w:lineRule="auto"/>
-        <w:jc w:val="both"/>
-        <w:rPr>
-          <w:rFonts w:ascii="Arial" w:eastAsia="Arial" w:hAnsi="Arial" w:cs="Arial"/>
-          <w:b/>
-          <w:sz w:val="24"/>
-          <w:szCs w:val="24"/>
-        </w:rPr>
-      </w:pPr>
-      <w:r>
-        <w:rPr>
-          <w:rFonts w:ascii="Arial" w:eastAsia="Arial" w:hAnsi="Arial" w:cs="Arial"/>
-          <w:b/>
-          <w:sz w:val="24"/>
-          <w:szCs w:val="24"/>
-        </w:rPr>
-        <w:t>Fluxo principal:</w:t>
-      </w:r>
-    </w:p>
-    <w:p>
-      <w:pPr>
-        <w:numPr>
-          <w:ilvl w:val="0"/>
-          <w:numId w:val="9"/>
-        </w:numPr>
-        <w:suppressAutoHyphens w:val="0"/>
-        <w:spacing w:after="0" w:line="240" w:lineRule="auto"/>
-        <w:jc w:val="both"/>
-        <w:rPr>
-          <w:rFonts w:ascii="Arial" w:eastAsia="Arial" w:hAnsi="Arial" w:cs="Arial"/>
-          <w:sz w:val="24"/>
-          <w:szCs w:val="24"/>
-        </w:rPr>
-      </w:pPr>
-      <w:r>
-        <w:rPr>
-          <w:rFonts w:ascii="Arial" w:eastAsia="Arial" w:hAnsi="Arial" w:cs="Arial"/>
-          <w:sz w:val="24"/>
-          <w:szCs w:val="24"/>
-        </w:rPr>
-        <w:t>Este caso de uso se inicia quando o Admin solicita saída de caixa</w:t>
-      </w:r>
-    </w:p>
-    <w:p>
-      <w:pPr>
-        <w:numPr>
-          <w:ilvl w:val="0"/>
-          <w:numId w:val="9"/>
-        </w:numPr>
-        <w:suppressAutoHyphens w:val="0"/>
-        <w:spacing w:after="0" w:line="240" w:lineRule="auto"/>
-        <w:jc w:val="both"/>
-        <w:rPr>
-          <w:rFonts w:ascii="Arial" w:eastAsia="Arial" w:hAnsi="Arial" w:cs="Arial"/>
-          <w:sz w:val="24"/>
-          <w:szCs w:val="24"/>
-        </w:rPr>
-      </w:pPr>
-      <w:r>
-        <w:rPr>
-          <w:rFonts w:ascii="Arial" w:eastAsia="Arial" w:hAnsi="Arial" w:cs="Arial"/>
-          <w:sz w:val="24"/>
-          <w:szCs w:val="24"/>
-        </w:rPr>
-        <w:t xml:space="preserve">Sistema verifica permissão </w:t>
-      </w:r>
-    </w:p>
-    <w:p>
-      <w:pPr>
-        <w:numPr>
-          <w:ilvl w:val="0"/>
-          <w:numId w:val="9"/>
-        </w:numPr>
-        <w:suppressAutoHyphens w:val="0"/>
-        <w:spacing w:after="0" w:line="240" w:lineRule="auto"/>
-        <w:jc w:val="both"/>
-        <w:rPr>
-          <w:rFonts w:ascii="Arial" w:eastAsia="Arial" w:hAnsi="Arial" w:cs="Arial"/>
-          <w:sz w:val="24"/>
-          <w:szCs w:val="24"/>
-        </w:rPr>
-      </w:pPr>
-      <w:r>
-        <w:rPr>
-          <w:rFonts w:ascii="Arial" w:eastAsia="Arial" w:hAnsi="Arial" w:cs="Arial"/>
-          <w:sz w:val="24"/>
-          <w:szCs w:val="24"/>
-        </w:rPr>
-        <w:t>Funcionário informa valor e descrição</w:t>
-      </w:r>
-    </w:p>
-    <w:p>
-      <w:pPr>
-        <w:numPr>
-          <w:ilvl w:val="0"/>
-          <w:numId w:val="9"/>
-        </w:numPr>
-        <w:suppressAutoHyphens w:val="0"/>
-        <w:spacing w:after="0" w:line="240" w:lineRule="auto"/>
-        <w:jc w:val="both"/>
-        <w:rPr>
-          <w:rFonts w:ascii="Arial" w:eastAsia="Arial" w:hAnsi="Arial" w:cs="Arial"/>
-          <w:sz w:val="24"/>
-          <w:szCs w:val="24"/>
-        </w:rPr>
-      </w:pPr>
-      <w:r>
-        <w:rPr>
-          <w:rFonts w:ascii="Arial" w:eastAsia="Arial" w:hAnsi="Arial" w:cs="Arial"/>
-          <w:sz w:val="24"/>
-          <w:szCs w:val="24"/>
-        </w:rPr>
-        <w:t>Sistema incrementa o valor</w:t>
-      </w:r>
-    </w:p>
-    <w:p>
-      <w:pPr>
-        <w:spacing w:after="0" w:line="240" w:lineRule="auto"/>
-        <w:ind w:left="720"/>
-        <w:jc w:val="both"/>
-        <w:rPr>
-          <w:rFonts w:ascii="Arial" w:eastAsia="Arial" w:hAnsi="Arial" w:cs="Arial"/>
-          <w:b/>
-          <w:sz w:val="24"/>
-          <w:szCs w:val="24"/>
-        </w:rPr>
-      </w:pPr>
-    </w:p>
-    <w:p>
-      <w:pPr>
-        <w:spacing w:after="0" w:line="240" w:lineRule="auto"/>
-        <w:jc w:val="both"/>
-        <w:rPr>
-          <w:rFonts w:ascii="Arial" w:eastAsia="Arial" w:hAnsi="Arial" w:cs="Arial"/>
-          <w:b/>
-          <w:sz w:val="24"/>
-          <w:szCs w:val="24"/>
-        </w:rPr>
-      </w:pPr>
-      <w:r>
-        <w:rPr>
-          <w:rFonts w:ascii="Arial" w:eastAsia="Arial" w:hAnsi="Arial" w:cs="Arial"/>
-          <w:b/>
-          <w:sz w:val="24"/>
-          <w:szCs w:val="24"/>
-        </w:rPr>
-        <w:t>Fluxo alternativo:</w:t>
-      </w:r>
-    </w:p>
-    <w:p>
-      <w:pPr>
-        <w:spacing w:after="0" w:line="240" w:lineRule="auto"/>
-        <w:ind w:firstLine="708"/>
-        <w:jc w:val="both"/>
-        <w:rPr>
-          <w:rFonts w:ascii="Arial" w:eastAsia="Arial" w:hAnsi="Arial" w:cs="Arial"/>
-          <w:sz w:val="24"/>
-          <w:szCs w:val="24"/>
-        </w:rPr>
-      </w:pPr>
-      <w:r>
-        <w:rPr>
-          <w:rFonts w:ascii="Arial" w:eastAsia="Arial" w:hAnsi="Arial" w:cs="Arial"/>
-          <w:sz w:val="24"/>
-          <w:szCs w:val="24"/>
-        </w:rPr>
-        <w:t>2.1 Sistema emite mensagem “Sem permissão” e finaliza a operação.</w:t>
-      </w:r>
-    </w:p>
-    <w:p>
-      <w:pPr>
-        <w:spacing w:after="0" w:line="240" w:lineRule="auto"/>
-        <w:ind w:firstLine="708"/>
-        <w:jc w:val="both"/>
-        <w:rPr>
-          <w:rFonts w:ascii="Arial" w:eastAsia="Arial" w:hAnsi="Arial" w:cs="Arial"/>
-          <w:sz w:val="24"/>
-          <w:szCs w:val="24"/>
-        </w:rPr>
-      </w:pPr>
-    </w:p>
-    <w:p>
-      <w:pPr>
-        <w:spacing w:after="0" w:line="240" w:lineRule="auto"/>
-        <w:jc w:val="both"/>
-        <w:rPr>
-          <w:rFonts w:ascii="Arial" w:eastAsia="Arial" w:hAnsi="Arial" w:cs="Arial"/>
-          <w:b/>
-          <w:sz w:val="24"/>
-          <w:szCs w:val="24"/>
-        </w:rPr>
-      </w:pPr>
-    </w:p>
-    <w:p>
-      <w:pPr>
-        <w:pBdr>
-          <w:top w:val="nil"/>
-          <w:left w:val="nil"/>
-          <w:bottom w:val="nil"/>
-          <w:right w:val="nil"/>
-          <w:between w:val="nil"/>
-        </w:pBdr>
-        <w:spacing w:after="0" w:line="240" w:lineRule="auto"/>
-        <w:jc w:val="both"/>
-        <w:rPr>
-          <w:rFonts w:ascii="Arial" w:eastAsia="Arial" w:hAnsi="Arial" w:cs="Arial"/>
-          <w:color w:val="000000"/>
-          <w:sz w:val="24"/>
-          <w:szCs w:val="24"/>
-        </w:rPr>
-      </w:pPr>
-    </w:p>
-    <w:p>
-      <w:pPr>
-        <w:spacing w:after="0" w:line="240" w:lineRule="auto"/>
-        <w:jc w:val="both"/>
-        <w:rPr>
-          <w:rFonts w:ascii="Arial" w:eastAsia="Arial" w:hAnsi="Arial" w:cs="Arial"/>
-          <w:sz w:val="24"/>
-          <w:szCs w:val="24"/>
-        </w:rPr>
-      </w:pPr>
-      <w:r>
-        <w:rPr>
-          <w:rFonts w:ascii="Arial" w:eastAsia="Arial" w:hAnsi="Arial" w:cs="Arial"/>
-          <w:b/>
-          <w:sz w:val="24"/>
-          <w:szCs w:val="24"/>
-        </w:rPr>
-        <w:t xml:space="preserve">Caso de uso: </w:t>
-      </w:r>
-      <w:r>
-        <w:rPr>
-          <w:rFonts w:ascii="Arial" w:eastAsia="Arial" w:hAnsi="Arial" w:cs="Arial"/>
-          <w:sz w:val="24"/>
-          <w:szCs w:val="24"/>
-        </w:rPr>
-        <w:t>Registrar Saída de Caixa</w:t>
-      </w:r>
-    </w:p>
-    <w:p>
-      <w:pPr>
-        <w:spacing w:after="0" w:line="240" w:lineRule="auto"/>
-        <w:jc w:val="both"/>
-        <w:rPr>
-          <w:rFonts w:ascii="Arial" w:eastAsia="Arial" w:hAnsi="Arial" w:cs="Arial"/>
-          <w:b/>
-          <w:sz w:val="24"/>
-          <w:szCs w:val="24"/>
-        </w:rPr>
-      </w:pPr>
-    </w:p>
-    <w:p>
-      <w:pPr>
-        <w:spacing w:after="0" w:line="240" w:lineRule="auto"/>
-        <w:jc w:val="both"/>
-        <w:rPr>
-          <w:rFonts w:ascii="Arial" w:eastAsia="Arial" w:hAnsi="Arial" w:cs="Arial"/>
-          <w:sz w:val="24"/>
-          <w:szCs w:val="24"/>
-        </w:rPr>
-      </w:pPr>
-      <w:r>
-        <w:rPr>
-          <w:rFonts w:ascii="Arial" w:eastAsia="Arial" w:hAnsi="Arial" w:cs="Arial"/>
-          <w:b/>
-          <w:sz w:val="24"/>
-          <w:szCs w:val="24"/>
-        </w:rPr>
-        <w:t xml:space="preserve">Ator Principal: </w:t>
-      </w:r>
-      <w:r>
-        <w:rPr>
-          <w:rFonts w:ascii="Arial" w:eastAsia="Arial" w:hAnsi="Arial" w:cs="Arial"/>
-          <w:sz w:val="24"/>
-          <w:szCs w:val="24"/>
-        </w:rPr>
-        <w:t>Admin</w:t>
-      </w:r>
-    </w:p>
-    <w:p>
-      <w:pPr>
-        <w:spacing w:after="0" w:line="240" w:lineRule="auto"/>
-        <w:jc w:val="both"/>
-        <w:rPr>
-          <w:rFonts w:ascii="Arial" w:eastAsia="Arial" w:hAnsi="Arial" w:cs="Arial"/>
-          <w:b/>
-          <w:sz w:val="24"/>
-          <w:szCs w:val="24"/>
-        </w:rPr>
-      </w:pPr>
-    </w:p>
-    <w:p>
-      <w:pPr>
-        <w:spacing w:after="0" w:line="240" w:lineRule="auto"/>
-        <w:jc w:val="both"/>
-        <w:rPr>
-          <w:rFonts w:ascii="Arial" w:eastAsia="Arial" w:hAnsi="Arial" w:cs="Arial"/>
-          <w:sz w:val="24"/>
-          <w:szCs w:val="24"/>
-        </w:rPr>
-      </w:pPr>
-      <w:r>
-        <w:rPr>
-          <w:rFonts w:ascii="Arial" w:eastAsia="Arial" w:hAnsi="Arial" w:cs="Arial"/>
-          <w:b/>
-          <w:sz w:val="24"/>
-          <w:szCs w:val="24"/>
-        </w:rPr>
-        <w:t xml:space="preserve">Pré-condições: </w:t>
-      </w:r>
-      <w:r>
-        <w:rPr>
-          <w:rFonts w:ascii="Arial" w:eastAsia="Arial" w:hAnsi="Arial" w:cs="Arial"/>
-          <w:sz w:val="24"/>
-          <w:szCs w:val="24"/>
-        </w:rPr>
-        <w:t>Admin autenticado no sistema</w:t>
-      </w:r>
-    </w:p>
-    <w:p>
-      <w:pPr>
-        <w:spacing w:after="0" w:line="240" w:lineRule="auto"/>
-        <w:jc w:val="both"/>
-        <w:rPr>
-          <w:rFonts w:ascii="Arial" w:eastAsia="Arial" w:hAnsi="Arial" w:cs="Arial"/>
-          <w:b/>
-          <w:sz w:val="24"/>
-          <w:szCs w:val="24"/>
-        </w:rPr>
-      </w:pPr>
-    </w:p>
-    <w:p>
-      <w:pPr>
-        <w:spacing w:after="0" w:line="240" w:lineRule="auto"/>
-        <w:jc w:val="both"/>
-        <w:rPr>
-          <w:rFonts w:ascii="Arial" w:eastAsia="Arial" w:hAnsi="Arial" w:cs="Arial"/>
-          <w:sz w:val="24"/>
-          <w:szCs w:val="24"/>
-        </w:rPr>
-      </w:pPr>
-      <w:r>
-        <w:rPr>
-          <w:rFonts w:ascii="Arial" w:eastAsia="Arial" w:hAnsi="Arial" w:cs="Arial"/>
-          <w:b/>
-          <w:sz w:val="24"/>
-          <w:szCs w:val="24"/>
-        </w:rPr>
-        <w:t xml:space="preserve">Pós-condições: </w:t>
-      </w:r>
-      <w:r>
-        <w:rPr>
-          <w:rFonts w:ascii="Arial" w:eastAsia="Arial" w:hAnsi="Arial" w:cs="Arial"/>
-          <w:sz w:val="24"/>
-          <w:szCs w:val="24"/>
-        </w:rPr>
-        <w:t>Saldo do Caixa atualizado</w:t>
-      </w:r>
-    </w:p>
-    <w:p>
-      <w:pPr>
-        <w:spacing w:after="0" w:line="240" w:lineRule="auto"/>
-        <w:jc w:val="both"/>
-        <w:rPr>
-          <w:rFonts w:ascii="Arial" w:eastAsia="Arial" w:hAnsi="Arial" w:cs="Arial"/>
-          <w:b/>
-          <w:sz w:val="24"/>
-          <w:szCs w:val="24"/>
-        </w:rPr>
-      </w:pPr>
-    </w:p>
-    <w:p>
-      <w:pPr>
-        <w:spacing w:after="0" w:line="240" w:lineRule="auto"/>
-        <w:jc w:val="both"/>
-        <w:rPr>
-          <w:rFonts w:ascii="Arial" w:eastAsia="Arial" w:hAnsi="Arial" w:cs="Arial"/>
-          <w:b/>
-          <w:sz w:val="24"/>
-          <w:szCs w:val="24"/>
-        </w:rPr>
-      </w:pPr>
-      <w:r>
-        <w:rPr>
-          <w:rFonts w:ascii="Arial" w:eastAsia="Arial" w:hAnsi="Arial" w:cs="Arial"/>
-          <w:b/>
-          <w:sz w:val="24"/>
-          <w:szCs w:val="24"/>
+          <w:highlight w:val="yellow"/>
+        </w:rPr>
+      </w:pPr>
+    </w:p>
+    <w:p>
+      <w:pPr>
+        <w:spacing w:after="0" w:line="240" w:lineRule="auto"/>
+        <w:jc w:val="both"/>
+        <w:rPr>
+          <w:rFonts w:ascii="Arial" w:eastAsia="Arial" w:hAnsi="Arial" w:cs="Arial"/>
+          <w:b/>
+          <w:sz w:val="24"/>
+          <w:szCs w:val="24"/>
+          <w:highlight w:val="yellow"/>
+        </w:rPr>
+      </w:pPr>
+      <w:r>
+        <w:rPr>
+          <w:rFonts w:ascii="Arial" w:eastAsia="Arial" w:hAnsi="Arial" w:cs="Arial"/>
+          <w:b/>
+          <w:sz w:val="24"/>
+          <w:szCs w:val="24"/>
+          <w:highlight w:val="yellow"/>
         </w:rPr>
         <w:t>Fluxo principal:</w:t>
       </w:r>
@@ -3218,13 +4415,15 @@
           <w:rFonts w:ascii="Arial" w:eastAsia="Arial" w:hAnsi="Arial" w:cs="Arial"/>
           <w:sz w:val="24"/>
           <w:szCs w:val="24"/>
-        </w:rPr>
-      </w:pPr>
-      <w:r>
-        <w:rPr>
-          <w:rFonts w:ascii="Arial" w:eastAsia="Arial" w:hAnsi="Arial" w:cs="Arial"/>
-          <w:sz w:val="24"/>
-          <w:szCs w:val="24"/>
+          <w:highlight w:val="yellow"/>
+        </w:rPr>
+      </w:pPr>
+      <w:r>
+        <w:rPr>
+          <w:rFonts w:ascii="Arial" w:eastAsia="Arial" w:hAnsi="Arial" w:cs="Arial"/>
+          <w:sz w:val="24"/>
+          <w:szCs w:val="24"/>
+          <w:highlight w:val="yellow"/>
         </w:rPr>
         <w:t>Este caso de uso se inicia quando o Admin solicita saída de caixa</w:t>
       </w:r>
@@ -3242,13 +4441,15 @@
           <w:rFonts w:ascii="Arial" w:eastAsia="Arial" w:hAnsi="Arial" w:cs="Arial"/>
           <w:sz w:val="24"/>
           <w:szCs w:val="24"/>
-        </w:rPr>
-      </w:pPr>
-      <w:r>
-        <w:rPr>
-          <w:rFonts w:ascii="Arial" w:eastAsia="Arial" w:hAnsi="Arial" w:cs="Arial"/>
-          <w:sz w:val="24"/>
-          <w:szCs w:val="24"/>
+          <w:highlight w:val="yellow"/>
+        </w:rPr>
+      </w:pPr>
+      <w:r>
+        <w:rPr>
+          <w:rFonts w:ascii="Arial" w:eastAsia="Arial" w:hAnsi="Arial" w:cs="Arial"/>
+          <w:sz w:val="24"/>
+          <w:szCs w:val="24"/>
+          <w:highlight w:val="yellow"/>
         </w:rPr>
         <w:t xml:space="preserve">Sistema verifica permissão </w:t>
       </w:r>
@@ -3266,13 +4467,15 @@
           <w:rFonts w:ascii="Arial" w:eastAsia="Arial" w:hAnsi="Arial" w:cs="Arial"/>
           <w:sz w:val="24"/>
           <w:szCs w:val="24"/>
-        </w:rPr>
-      </w:pPr>
-      <w:r>
-        <w:rPr>
-          <w:rFonts w:ascii="Arial" w:eastAsia="Arial" w:hAnsi="Arial" w:cs="Arial"/>
-          <w:sz w:val="24"/>
-          <w:szCs w:val="24"/>
+          <w:highlight w:val="yellow"/>
+        </w:rPr>
+      </w:pPr>
+      <w:r>
+        <w:rPr>
+          <w:rFonts w:ascii="Arial" w:eastAsia="Arial" w:hAnsi="Arial" w:cs="Arial"/>
+          <w:sz w:val="24"/>
+          <w:szCs w:val="24"/>
+          <w:highlight w:val="yellow"/>
         </w:rPr>
         <w:t>Admin informa valor e descrição</w:t>
       </w:r>
@@ -3290,13 +4493,15 @@
           <w:rFonts w:ascii="Arial" w:eastAsia="Arial" w:hAnsi="Arial" w:cs="Arial"/>
           <w:sz w:val="24"/>
           <w:szCs w:val="24"/>
-        </w:rPr>
-      </w:pPr>
-      <w:r>
-        <w:rPr>
-          <w:rFonts w:ascii="Arial" w:eastAsia="Arial" w:hAnsi="Arial" w:cs="Arial"/>
-          <w:sz w:val="24"/>
-          <w:szCs w:val="24"/>
+          <w:highlight w:val="yellow"/>
+        </w:rPr>
+      </w:pPr>
+      <w:r>
+        <w:rPr>
+          <w:rFonts w:ascii="Arial" w:eastAsia="Arial" w:hAnsi="Arial" w:cs="Arial"/>
+          <w:sz w:val="24"/>
+          <w:szCs w:val="24"/>
+          <w:highlight w:val="yellow"/>
         </w:rPr>
         <w:t>Sistema verifica o saldo</w:t>
       </w:r>
@@ -3314,13 +4519,15 @@
           <w:rFonts w:ascii="Arial" w:eastAsia="Arial" w:hAnsi="Arial" w:cs="Arial"/>
           <w:sz w:val="24"/>
           <w:szCs w:val="24"/>
-        </w:rPr>
-      </w:pPr>
-      <w:r>
-        <w:rPr>
-          <w:rFonts w:ascii="Arial" w:eastAsia="Arial" w:hAnsi="Arial" w:cs="Arial"/>
-          <w:sz w:val="24"/>
-          <w:szCs w:val="24"/>
+          <w:highlight w:val="yellow"/>
+        </w:rPr>
+      </w:pPr>
+      <w:r>
+        <w:rPr>
+          <w:rFonts w:ascii="Arial" w:eastAsia="Arial" w:hAnsi="Arial" w:cs="Arial"/>
+          <w:sz w:val="24"/>
+          <w:szCs w:val="24"/>
+          <w:highlight w:val="yellow"/>
         </w:rPr>
         <w:t>Sistema decrementa o valor e registra a saída</w:t>
       </w:r>
@@ -3335,26 +4542,29 @@
           <w:b/>
           <w:sz w:val="24"/>
           <w:szCs w:val="24"/>
-        </w:rPr>
-      </w:pPr>
-    </w:p>
-    <w:p>
-      <w:pPr>
-        <w:spacing w:after="0" w:line="240" w:lineRule="auto"/>
-        <w:jc w:val="both"/>
-        <w:rPr>
-          <w:rFonts w:ascii="Arial" w:eastAsia="Arial" w:hAnsi="Arial" w:cs="Arial"/>
-          <w:b/>
-          <w:sz w:val="24"/>
-          <w:szCs w:val="24"/>
-        </w:rPr>
-      </w:pPr>
-      <w:r>
-        <w:rPr>
-          <w:rFonts w:ascii="Arial" w:eastAsia="Arial" w:hAnsi="Arial" w:cs="Arial"/>
-          <w:b/>
-          <w:sz w:val="24"/>
-          <w:szCs w:val="24"/>
+          <w:highlight w:val="yellow"/>
+        </w:rPr>
+      </w:pPr>
+    </w:p>
+    <w:p>
+      <w:pPr>
+        <w:spacing w:after="0" w:line="240" w:lineRule="auto"/>
+        <w:jc w:val="both"/>
+        <w:rPr>
+          <w:rFonts w:ascii="Arial" w:eastAsia="Arial" w:hAnsi="Arial" w:cs="Arial"/>
+          <w:b/>
+          <w:sz w:val="24"/>
+          <w:szCs w:val="24"/>
+          <w:highlight w:val="yellow"/>
+        </w:rPr>
+      </w:pPr>
+      <w:r>
+        <w:rPr>
+          <w:rFonts w:ascii="Arial" w:eastAsia="Arial" w:hAnsi="Arial" w:cs="Arial"/>
+          <w:b/>
+          <w:sz w:val="24"/>
+          <w:szCs w:val="24"/>
+          <w:highlight w:val="yellow"/>
         </w:rPr>
         <w:t>Fluxo alternativo:</w:t>
       </w:r>
@@ -3368,13 +4578,15 @@
           <w:rFonts w:ascii="Arial" w:eastAsia="Arial" w:hAnsi="Arial" w:cs="Arial"/>
           <w:sz w:val="24"/>
           <w:szCs w:val="24"/>
-        </w:rPr>
-      </w:pPr>
-      <w:r>
-        <w:rPr>
-          <w:rFonts w:ascii="Arial" w:eastAsia="Arial" w:hAnsi="Arial" w:cs="Arial"/>
-          <w:sz w:val="24"/>
-          <w:szCs w:val="24"/>
+          <w:highlight w:val="yellow"/>
+        </w:rPr>
+      </w:pPr>
+      <w:r>
+        <w:rPr>
+          <w:rFonts w:ascii="Arial" w:eastAsia="Arial" w:hAnsi="Arial" w:cs="Arial"/>
+          <w:sz w:val="24"/>
+          <w:szCs w:val="24"/>
+          <w:highlight w:val="yellow"/>
         </w:rPr>
         <w:t>2.1 Sistema emite mensagem “Sem permissão” e finaliza a operação.</w:t>
       </w:r>
@@ -3388,13 +4600,15 @@
           <w:rFonts w:ascii="Arial" w:eastAsia="Arial" w:hAnsi="Arial" w:cs="Arial"/>
           <w:sz w:val="24"/>
           <w:szCs w:val="24"/>
-        </w:rPr>
-      </w:pPr>
-      <w:r>
-        <w:rPr>
-          <w:rFonts w:ascii="Arial" w:eastAsia="Arial" w:hAnsi="Arial" w:cs="Arial"/>
-          <w:sz w:val="24"/>
-          <w:szCs w:val="24"/>
+          <w:highlight w:val="yellow"/>
+        </w:rPr>
+      </w:pPr>
+      <w:r>
+        <w:rPr>
+          <w:rFonts w:ascii="Arial" w:eastAsia="Arial" w:hAnsi="Arial" w:cs="Arial"/>
+          <w:sz w:val="24"/>
+          <w:szCs w:val="24"/>
+          <w:highlight w:val="yellow"/>
         </w:rPr>
         <w:t>4. Sistema emite mensagem “Saldo insuficiente”</w:t>
       </w:r>
@@ -3408,13 +4622,15 @@
           <w:rFonts w:ascii="Arial" w:eastAsia="Arial" w:hAnsi="Arial" w:cs="Arial"/>
           <w:sz w:val="24"/>
           <w:szCs w:val="24"/>
-        </w:rPr>
-      </w:pPr>
-      <w:r>
-        <w:rPr>
-          <w:rFonts w:ascii="Arial" w:eastAsia="Arial" w:hAnsi="Arial" w:cs="Arial"/>
-          <w:sz w:val="24"/>
-          <w:szCs w:val="24"/>
+          <w:highlight w:val="yellow"/>
+        </w:rPr>
+      </w:pPr>
+      <w:r>
+        <w:rPr>
+          <w:rFonts w:ascii="Arial" w:eastAsia="Arial" w:hAnsi="Arial" w:cs="Arial"/>
+          <w:sz w:val="24"/>
+          <w:szCs w:val="24"/>
+          <w:highlight w:val="yellow"/>
         </w:rPr>
         <w:t>4.1 Sistema retorna ao passo 3</w:t>
       </w:r>
@@ -3424,15 +4640,43 @@
         <w:pStyle w:val="Standard"/>
         <w:jc w:val="both"/>
         <w:rPr>
-          <w:rFonts w:ascii="Arial" w:hAnsi="Arial" w:cs="Arial"/>
-        </w:rPr>
-      </w:pPr>
-      <w:r>
-        <w:rPr>
-          <w:rFonts w:ascii="Arial" w:eastAsia="Arial" w:hAnsi="Arial" w:cs="Arial"/>
+          <w:rFonts w:ascii="Arial" w:eastAsia="Arial" w:hAnsi="Arial" w:cs="Arial"/>
+        </w:rPr>
+      </w:pPr>
+      <w:r>
+        <w:rPr>
+          <w:rFonts w:ascii="Arial" w:eastAsia="Arial" w:hAnsi="Arial" w:cs="Arial"/>
+          <w:highlight w:val="yellow"/>
         </w:rPr>
         <w:t>4.2 Sistema finaliza operação</w:t>
       </w:r>
+    </w:p>
+    <w:p>
+      <w:pPr>
+        <w:pStyle w:val="Standard"/>
+        <w:jc w:val="both"/>
+        <w:rPr>
+          <w:rFonts w:ascii="Arial" w:eastAsia="Arial" w:hAnsi="Arial" w:cs="Arial"/>
+        </w:rPr>
+      </w:pPr>
+    </w:p>
+    <w:p>
+      <w:pPr>
+        <w:pStyle w:val="Standard"/>
+        <w:jc w:val="both"/>
+        <w:rPr>
+          <w:rFonts w:ascii="Arial" w:eastAsia="Arial" w:hAnsi="Arial" w:cs="Arial"/>
+        </w:rPr>
+      </w:pPr>
+    </w:p>
+    <w:p>
+      <w:pPr>
+        <w:pStyle w:val="Standard"/>
+        <w:jc w:val="both"/>
+        <w:rPr>
+          <w:rFonts w:ascii="Arial" w:hAnsi="Arial" w:cs="Arial"/>
+        </w:rPr>
+      </w:pPr>
     </w:p>
     <w:p>
       <w:pPr>
@@ -3475,34 +4719,6 @@
     </w:p>
     <w:p>
       <w:pPr>
-        <w:pStyle w:val="Ttulo2"/>
-        <w:numPr>
-          <w:ilvl w:val="1"/>
-          <w:numId w:val="12"/>
-        </w:numPr>
-        <w:tabs>
-          <w:tab w:val="clear" w:pos="0"/>
-        </w:tabs>
-        <w:ind w:left="1440" w:hanging="360"/>
-        <w:rPr>
-          <w:rFonts w:ascii="Arial" w:hAnsi="Arial" w:cs="Arial"/>
-          <w:b/>
-          <w:bCs/>
-          <w:sz w:val="24"/>
-          <w:szCs w:val="24"/>
-        </w:rPr>
-      </w:pPr>
-      <w:r>
-        <w:rPr>
-          <w:rFonts w:ascii="Arial" w:hAnsi="Arial" w:cs="Arial"/>
-          <w:sz w:val="24"/>
-          <w:szCs w:val="24"/>
-        </w:rPr>
-        <w:t>Estrutura</w:t>
-      </w:r>
-    </w:p>
-    <w:p>
-      <w:pPr>
         <w:spacing w:before="60" w:after="60" w:line="312" w:lineRule="auto"/>
         <w:jc w:val="both"/>
         <w:rPr>
@@ -3589,7 +4805,6 @@
           <w:sz w:val="24"/>
           <w:szCs w:val="24"/>
         </w:rPr>
-        <w:lastRenderedPageBreak/>
         <w:t>De acordo com o tipo de operação de manutenção desejado pelo cliente, um dos subfluxos é executado:</w:t>
       </w:r>
     </w:p>
@@ -3985,6 +5200,7 @@
           <w:sz w:val="24"/>
           <w:szCs w:val="24"/>
         </w:rPr>
+        <w:lastRenderedPageBreak/>
         <w:t>O cliente seleciona um único carrinho;</w:t>
       </w:r>
     </w:p>
@@ -4573,7 +5789,16 @@
           <w:sz w:val="24"/>
           <w:szCs w:val="24"/>
         </w:rPr>
-        <w:t>Esta regra se aplica a todos os subfluxos. Atributos obrigatórios. Se algum atributo obrigatório não tiver sido preenchido, o sistema não completará a operação e notificará ao cliente, solicitando o preenchimento;</w:t>
+        <w:t xml:space="preserve">Esta regra se aplica a todos os subfluxos. Atributos obrigatórios. Se algum atributo obrigatório não tiver sido preenchido, o sistema não </w:t>
+      </w:r>
+      <w:r>
+        <w:rPr>
+          <w:rFonts w:ascii="Arial" w:hAnsi="Arial" w:cs="Arial"/>
+          <w:sz w:val="24"/>
+          <w:szCs w:val="24"/>
+        </w:rPr>
+        <w:lastRenderedPageBreak/>
+        <w:t>completará a operação e notificará ao cliente, solicitando o preenchimento;</w:t>
       </w:r>
     </w:p>
     <w:p>
@@ -7031,6 +8256,17 @@
       <w:szCs w:val="26"/>
     </w:rPr>
   </w:style>
+  <w:style w:type="paragraph" w:styleId="PargrafodaLista">
+    <w:name w:val="List Paragraph"/>
+    <w:basedOn w:val="Normal"/>
+    <w:uiPriority w:val="34"/>
+    <w:qFormat/>
+    <w:rsid w:val="006A4657"/>
+    <w:pPr>
+      <w:ind w:left="720"/>
+      <w:contextualSpacing/>
+    </w:pPr>
+  </w:style>
 </w:styles>
 </file>
 

</xml_diff>